<commit_message>
add files via upload. progress till now
</commit_message>
<xml_diff>
--- a/Stock Marktet Prediction using Machine Learning_On going.docx
+++ b/Stock Marktet Prediction using Machine Learning_On going.docx
@@ -4,440 +4,103 @@
   <w:body>
     <w:p>
       <w:pPr>
+        <w:pStyle w:val="Heading1"/>
+      </w:pPr>
+      <w:r>
+        <w:t>Abstract</w:t>
+      </w:r>
+    </w:p>
+    <w:p>
+      <w:pPr>
         <w:jc w:val="both"/>
-        <w:rPr>
-          <w:b/>
-          <w:bCs/>
-          <w:sz w:val="32"/>
-          <w:szCs w:val="24"/>
-        </w:rPr>
-      </w:pPr>
-      <w:r>
-        <w:rPr>
-          <w:b/>
-          <w:bCs/>
-          <w:sz w:val="32"/>
-          <w:szCs w:val="24"/>
-        </w:rPr>
-        <w:t>Abstract</w:t>
+      </w:pPr>
+      <w:r>
+        <w:t>The stock market, a key driver of the global economy, presents a formidable challenge for accurate prediction due to its intricate, chaotic, and dynamic nature. This study explores machine learning approaches, specifically comparing three prediction models—Long Short-Term Memory (LSTM), Random Forest, and Support Vector Machine (SVM). The analysis incorporates historical stock trading data, including open, high, low, and close prices, and technical analysis indicators such as moving average, Relative Strength Index (RSI), Moving Average Convergence Divergence (MACD), and Commodity Channel Index (CCI). The evaluation focuses on the performance of these models in predicting future trends in stock prices, utilizing data from the Nepal Stock market spanning from 2013 to 2023. The selected stocks for analysis include Nabil Bank Limited, NIC Asia Bank Limited, and NMB Bank Limited. Through rigorous assessment, it is determined that LSTM demonstrates superior overall performance compared to Random Forest and SVM. This research contributes valuable insights into the effectiveness of machine learning models in forecasting stock market trends, with implications for investors and financial practitioners.</w:t>
       </w:r>
     </w:p>
     <w:p>
       <w:pPr>
         <w:jc w:val="both"/>
       </w:pPr>
-      <w:r>
-        <w:t>The stock market, a key driver of the global economy, presents a formidable challenge for accurate prediction due to its intricate, chaotic, and dynamic nature. This study explores machine learning approaches, specifically comparing three prediction models—Long Short-Term Memory (LSTM), Random Forest, and Support Vector Machine (SVM). The analysis incorporates historical stock trading data, including open, high, low, and close prices, and technical analysis indicators such as moving average, Relative Strength Index (RSI), Moving Average Convergence Divergence (MACD), and Commodity Channel Index (CCI). The evaluation focuses on the performance of these models in predicting future trends in stock prices, utilizing data from the Nepal Stock market spanning from 2013 to 2023. The selected stocks for analysis include Nabil Bank Limited, NIC Asia Bank Limited, and NMB Bank Limited. Through rigorous assessment, it is determined that LSTM demonstrates superior overall performance compared to Random Forest and SVM. This research contributes valuable insights into the effectiveness of machine learning models in forecasting stock market trends, with implications for investors and financial practitioners.</w:t>
+    </w:p>
+    <w:p/>
+    <w:p>
+      <w:pPr>
+        <w:pStyle w:val="Heading1"/>
+      </w:pPr>
+      <w:r>
+        <w:t>Introduction</w:t>
       </w:r>
     </w:p>
     <w:p>
       <w:pPr>
         <w:jc w:val="both"/>
       </w:pPr>
-    </w:p>
-    <w:p/>
-    <w:p>
-      <w:pPr>
-        <w:pStyle w:val="Heading1"/>
-      </w:pPr>
-      <w:r>
-        <w:rPr>
-          <w:rStyle w:val="Strong"/>
-          <w:b w:val="0"/>
-          <w:bCs/>
-        </w:rPr>
-        <w:t>Literature Review </w:t>
-      </w:r>
-    </w:p>
-    <w:p>
-      <w:pPr>
-        <w:pStyle w:val="NormalWeb"/>
-        <w:spacing w:before="0" w:beforeAutospacing="0" w:after="0" w:afterAutospacing="0"/>
+      <w:r>
+        <w:t>Predicting stock market trends has captivated the interest of not just traders, but also computer engineers. Stock market predictions typically leverage two primary methods: historical data analysis and the examination of social media information. Historical data analysis involves scrutinizing previous stock-related metrics, including opening and closing prices, high and low prices, adjusted closing prices, and trading volume</w:t>
+      </w:r>
+      <w:r>
+        <w:t>.</w:t>
+      </w:r>
+    </w:p>
+    <w:p>
+      <w:pPr>
         <w:jc w:val="both"/>
-        <w:rPr>
-          <w:color w:val="0E101A"/>
-        </w:rPr>
-      </w:pPr>
-      <w:r>
-        <w:rPr>
-          <w:color w:val="0E101A"/>
-        </w:rPr>
-        <w:t>Researchers have explored an array of machine learning techniques like Support vector machines (SVM), LSTM, and regression to ever-evolving Artificial Neural Networks (ANN).</w:t>
-      </w:r>
-    </w:p>
-    <w:p>
-      <w:pPr>
-        <w:pStyle w:val="NormalWeb"/>
-        <w:spacing w:before="0" w:beforeAutospacing="0" w:after="0" w:afterAutospacing="0"/>
+      </w:pPr>
+    </w:p>
+    <w:p>
+      <w:pPr>
         <w:jc w:val="both"/>
-        <w:rPr>
-          <w:color w:val="0E101A"/>
-        </w:rPr>
-      </w:pPr>
-      <w:r>
-        <w:rPr>
-          <w:color w:val="0E101A"/>
-        </w:rPr>
-        <w:t>ANN is one of the most widely used models reviewed by [01] and elaborated by [2] to present a diverse range of approaches.</w:t>
-      </w:r>
-    </w:p>
-    <w:p>
-      <w:pPr>
-        <w:pStyle w:val="NormalWeb"/>
-        <w:spacing w:before="0" w:beforeAutospacing="0" w:after="0" w:afterAutospacing="0"/>
+      </w:pPr>
+      <w:r>
+        <w:t>The realm of stock marketplace prediction is difficult, given the multitude of complex financial indicators and the volatile nature of the market. Nonetheless, advances in generation have created possibilities for greater reliable returns inside the stock marketplace. These technological improvements additionally empower specialists to identify the maximum precious signs for reinforcing predictive accuracy. Accurate market cost predictions are pivotal for maximizing the profitability of stock option investments whilst concurrently mitigating risks.</w:t>
+      </w:r>
+    </w:p>
+    <w:p>
+      <w:pPr>
         <w:jc w:val="both"/>
-        <w:rPr>
-          <w:color w:val="0E101A"/>
-        </w:rPr>
-      </w:pPr>
-      <w:r>
-        <w:rPr>
-          <w:color w:val="0E101A"/>
-        </w:rPr>
-        <w:t xml:space="preserve">Furthermore, several researchers have explored various methods employing ANN models. For instance, Bing et al. employed Back-Propagation Neural Networks (BPNN) to predict the Shanghai Stock Exchange Composite Index [4]. </w:t>
-      </w:r>
-      <w:proofErr w:type="spellStart"/>
-      <w:r>
-        <w:rPr>
-          <w:color w:val="0E101A"/>
-        </w:rPr>
-        <w:t>Wensheng</w:t>
-      </w:r>
-      <w:proofErr w:type="spellEnd"/>
-      <w:r>
-        <w:rPr>
-          <w:color w:val="0E101A"/>
-        </w:rPr>
-        <w:t xml:space="preserve"> et al compared of Nonlinear Independent Component Analysis (NLICA) and BPNN for the Asian stock market [5].</w:t>
-      </w:r>
-    </w:p>
-    <w:p>
-      <w:pPr>
-        <w:pStyle w:val="NormalWeb"/>
-        <w:spacing w:before="0" w:beforeAutospacing="0" w:after="0" w:afterAutospacing="0"/>
+      </w:pPr>
+    </w:p>
+    <w:p>
+      <w:pPr>
         <w:jc w:val="both"/>
-        <w:rPr>
-          <w:color w:val="0E101A"/>
-        </w:rPr>
-      </w:pPr>
-      <w:proofErr w:type="spellStart"/>
-      <w:r>
-        <w:rPr>
-          <w:color w:val="0E101A"/>
-        </w:rPr>
-        <w:t>Bailings</w:t>
-      </w:r>
-      <w:proofErr w:type="spellEnd"/>
-      <w:r>
-        <w:rPr>
-          <w:color w:val="0E101A"/>
-        </w:rPr>
-        <w:t xml:space="preserve"> et al. used random forest (RF), AdaBoost, kernel factory, NN, SVM, and k-nearest neighbors (KNN) to predict the stock market’s direction for a year [28]. Patel et al. discussed several machine learning models, which are ANN, SVM, RF, and Naive Bayes [1], as well as made stock market index predictions using ANN, SVM, and RF [3]. Olivera et al. used a modified ANN to predict market behavior and stock market trends [18], and Li et al. compared Extreme Learning Machine (ELM) with SVM and BPN, the result was that kernelized ELM and SVM had higher precision than BPNN, and normal ELM [19].</w:t>
-      </w:r>
-    </w:p>
-    <w:p>
-      <w:pPr>
-        <w:pStyle w:val="NormalWeb"/>
-        <w:spacing w:before="0" w:beforeAutospacing="0" w:after="0" w:afterAutospacing="0"/>
+      </w:pPr>
+      <w:r>
+        <w:t>Recurrent Neural Networks (RNNs) are a powerful tool for managing sequential statistics. Among the numerous RNN architectures, Long Short-Term Memory (LSTM) stands proud as one of the maximum successful and powerful techniques</w:t>
+      </w:r>
+    </w:p>
+    <w:p>
+      <w:pPr>
         <w:jc w:val="both"/>
-        <w:rPr>
-          <w:color w:val="0E101A"/>
-        </w:rPr>
-      </w:pPr>
-    </w:p>
-    <w:p>
-      <w:pPr>
-        <w:pStyle w:val="NormalWeb"/>
-        <w:spacing w:before="0" w:beforeAutospacing="0" w:after="0" w:afterAutospacing="0"/>
+      </w:pPr>
+    </w:p>
+    <w:p>
+      <w:pPr>
         <w:jc w:val="both"/>
-        <w:rPr>
-          <w:color w:val="0E101A"/>
-        </w:rPr>
-      </w:pPr>
-      <w:r>
-        <w:rPr>
-          <w:color w:val="0E101A"/>
-        </w:rPr>
-        <w:t xml:space="preserve">In addition to artificial neural networks (ANN), the support vector machine (SVM) model finds widespread application in research endeavors. Ding et al. utilized SVM for forecasting stock market prices based on extensive public news data [20]. Meanwhile, </w:t>
-      </w:r>
-      <w:proofErr w:type="spellStart"/>
-      <w:r>
-        <w:rPr>
-          <w:color w:val="0E101A"/>
-        </w:rPr>
-        <w:t>Hegazy</w:t>
-      </w:r>
-      <w:proofErr w:type="spellEnd"/>
-      <w:r>
-        <w:rPr>
-          <w:color w:val="0E101A"/>
-        </w:rPr>
-        <w:t xml:space="preserve"> et al. conducted a comparative analysis between the least-squares SVM (LS-SVM) algorithm and particle swarm optimization (PSO) in the context of the financial sector [21]. Some researchers have also made modifications to the SVM model. For instance, Lin et al. assessed the performance of correlation-based SVM in comparison to quasi-linear SVM [22], and Ren et al. investigated the accuracy of SVM when integrated with sentiment analysis [23].</w:t>
-      </w:r>
-    </w:p>
-    <w:p>
-      <w:pPr>
-        <w:pStyle w:val="NormalWeb"/>
-        <w:spacing w:before="0" w:beforeAutospacing="0" w:after="0" w:afterAutospacing="0"/>
+      </w:pPr>
+      <w:r>
+        <w:t>LSTM introduces a memory cell, a fundamental computational unit that supplants the traditional artificial neurons within the network's hidden layers. These memory cells equip networks with the capability to effectively associate past information, even when it's distant in time. This feature makes LSTMs exceptionally well-suited for dynamically comprehending data structures over time and achieving remarkable predictive accuracy.</w:t>
+      </w:r>
+    </w:p>
+    <w:p>
+      <w:pPr>
         <w:jc w:val="both"/>
-        <w:rPr>
-          <w:color w:val="0E101A"/>
-        </w:rPr>
-      </w:pPr>
-    </w:p>
-    <w:p>
-      <w:pPr>
-        <w:pStyle w:val="NormalWeb"/>
-        <w:spacing w:before="0" w:beforeAutospacing="0" w:after="0" w:afterAutospacing="0"/>
+      </w:pPr>
+    </w:p>
+    <w:p>
+      <w:pPr>
         <w:jc w:val="both"/>
-        <w:rPr>
-          <w:color w:val="0E101A"/>
-        </w:rPr>
-      </w:pPr>
-      <w:r>
-        <w:rPr>
-          <w:color w:val="0E101A"/>
-        </w:rPr>
-        <w:t>Aside from the two models above (ANN and SVM), another widely used model is LSTM. Selvin et al. discussed their approaches involving Long Short-Term Memory (LSTM), Recurrent Neural Network (RNN), and Convolutional Neural Network with a sliding window (CNN-sliding window) [6]. Chen et al. focused on the utilization of the LSTM model [7].</w:t>
-      </w:r>
-    </w:p>
-    <w:p>
-      <w:pPr>
-        <w:pStyle w:val="NormalWeb"/>
-        <w:spacing w:before="0" w:beforeAutospacing="0" w:after="0" w:afterAutospacing="0"/>
-        <w:jc w:val="both"/>
-        <w:rPr>
-          <w:color w:val="0E101A"/>
-        </w:rPr>
-      </w:pPr>
-      <w:r>
-        <w:rPr>
-          <w:color w:val="0E101A"/>
-        </w:rPr>
-        <w:t xml:space="preserve">Nelson et al. carried out a comparison between LSTM, Random Forest (RF), and Multilayer Perceptron (MLP) [8]. Additionally, G. et al. explored methods involving MLP, RNN, LSTM, </w:t>
-      </w:r>
-      <w:r>
-        <w:rPr>
-          <w:color w:val="0E101A"/>
-        </w:rPr>
-        <w:lastRenderedPageBreak/>
-        <w:t xml:space="preserve">and CNN [9]. </w:t>
-      </w:r>
-      <w:proofErr w:type="spellStart"/>
-      <w:r>
-        <w:rPr>
-          <w:color w:val="0E101A"/>
-        </w:rPr>
-        <w:t>Moghar</w:t>
-      </w:r>
-      <w:proofErr w:type="spellEnd"/>
-      <w:r>
-        <w:rPr>
-          <w:color w:val="0E101A"/>
-        </w:rPr>
-        <w:t xml:space="preserve"> et al. used RNN-based LSTM [14]; </w:t>
-      </w:r>
-      <w:proofErr w:type="spellStart"/>
-      <w:r>
-        <w:rPr>
-          <w:color w:val="0E101A"/>
-        </w:rPr>
-        <w:t>Roondiwala</w:t>
-      </w:r>
-      <w:proofErr w:type="spellEnd"/>
-      <w:r>
-        <w:rPr>
-          <w:color w:val="0E101A"/>
-        </w:rPr>
-        <w:t xml:space="preserve"> et al. made a model using LSTM and RNN [15]; Kang et al. used a generative adversarial networks (GAN) model combined with MLP and LSTM [16]; Akita et al. used the LSTM approach with paragraph vector [17]; Parmar et al. used Regression and LSTM on Indian stock exchange [09], and Murtaza et al. used LSTM on nifty 50, Indian Stock Market index.</w:t>
-      </w:r>
-    </w:p>
-    <w:p>
-      <w:pPr>
-        <w:pStyle w:val="NormalWeb"/>
-        <w:spacing w:before="0" w:beforeAutospacing="0" w:after="0" w:afterAutospacing="0"/>
-        <w:jc w:val="both"/>
-        <w:rPr>
-          <w:color w:val="0E101A"/>
-        </w:rPr>
-      </w:pPr>
-    </w:p>
-    <w:p>
-      <w:pPr>
-        <w:pStyle w:val="NormalWeb"/>
-        <w:spacing w:before="0" w:beforeAutospacing="0" w:after="0" w:afterAutospacing="0"/>
-        <w:jc w:val="both"/>
-        <w:rPr>
-          <w:color w:val="0E101A"/>
-        </w:rPr>
-      </w:pPr>
-      <w:r>
-        <w:rPr>
-          <w:color w:val="0E101A"/>
-        </w:rPr>
-        <w:t xml:space="preserve">Several alternative models, including regression, can be employed for stock market prediction. Sharma et al. have explored various regression models in their work [24]. Furthermore, the utilization of support vector regression (SVR) optimized with a chaos-based firefly algorithm is examined by Kazem et al. [25]. Another approach involves employing the K-nearest neighbors (KNN) model for stock market forecasting, as demonstrated by </w:t>
-      </w:r>
-      <w:proofErr w:type="spellStart"/>
-      <w:r>
-        <w:rPr>
-          <w:color w:val="0E101A"/>
-        </w:rPr>
-        <w:t>Alkhatib</w:t>
-      </w:r>
-      <w:proofErr w:type="spellEnd"/>
-      <w:r>
-        <w:rPr>
-          <w:color w:val="0E101A"/>
-        </w:rPr>
-        <w:t xml:space="preserve"> et al., who applied the KNN algorithm and a non-linear regression approach to predict stock prices for six prominent companies listed on the Jordanian stock exchange [26].</w:t>
-      </w:r>
-    </w:p>
-    <w:p>
-      <w:pPr>
-        <w:pStyle w:val="NormalWeb"/>
-        <w:spacing w:before="0" w:beforeAutospacing="0" w:after="0" w:afterAutospacing="0"/>
-        <w:jc w:val="both"/>
-        <w:rPr>
-          <w:color w:val="0E101A"/>
-        </w:rPr>
-      </w:pPr>
-    </w:p>
-    <w:p>
-      <w:pPr>
-        <w:pStyle w:val="NormalWeb"/>
-        <w:spacing w:before="0" w:beforeAutospacing="0" w:after="0" w:afterAutospacing="0"/>
-        <w:jc w:val="both"/>
-        <w:rPr>
-          <w:color w:val="0E101A"/>
-        </w:rPr>
-      </w:pPr>
-      <w:r>
-        <w:rPr>
-          <w:color w:val="0E101A"/>
-        </w:rPr>
-        <w:t>[…</w:t>
-      </w:r>
-    </w:p>
-    <w:p>
-      <w:pPr>
-        <w:pStyle w:val="NormalWeb"/>
-        <w:spacing w:before="0" w:beforeAutospacing="0" w:after="0" w:afterAutospacing="0"/>
-        <w:jc w:val="both"/>
-        <w:rPr>
-          <w:color w:val="0E101A"/>
-        </w:rPr>
-      </w:pPr>
-      <w:r>
-        <w:rPr>
-          <w:color w:val="0E101A"/>
-        </w:rPr>
-        <w:t xml:space="preserve">On our research we are using LSTM in our Nepali stock market, random forest and </w:t>
-      </w:r>
-      <w:proofErr w:type="spellStart"/>
-      <w:r>
-        <w:rPr>
-          <w:color w:val="0E101A"/>
-        </w:rPr>
-        <w:t>svm</w:t>
-      </w:r>
-      <w:proofErr w:type="spellEnd"/>
-      <w:r>
-        <w:rPr>
-          <w:color w:val="0E101A"/>
-        </w:rPr>
-        <w:t>.</w:t>
-      </w:r>
-      <w:r>
-        <w:rPr>
-          <w:color w:val="0E101A"/>
-        </w:rPr>
-        <w:t>]</w:t>
-      </w:r>
-    </w:p>
-    <w:p>
-      <w:pPr>
-        <w:pStyle w:val="NormalWeb"/>
-        <w:spacing w:before="0" w:beforeAutospacing="0" w:after="0" w:afterAutospacing="0"/>
-        <w:jc w:val="both"/>
-        <w:rPr>
-          <w:color w:val="0E101A"/>
-        </w:rPr>
-      </w:pPr>
-    </w:p>
-    <w:p>
-      <w:pPr>
-        <w:jc w:val="both"/>
-      </w:pPr>
-    </w:p>
-    <w:p>
-      <w:pPr>
-        <w:pStyle w:val="Heading1"/>
-      </w:pPr>
-      <w:r>
-        <w:t>Introduction</w:t>
-      </w:r>
-    </w:p>
-    <w:p>
-      <w:pPr>
-        <w:jc w:val="both"/>
-      </w:pPr>
-      <w:r>
-        <w:t>Predicting stock market trends has captivated the interest of not just traders, but also computer engineers. Stock market predictions typically leverage two primary methods: historical data analysis and the examination of social media information. Historical data analysis involves scrutinizing previous stock-related metrics, including opening and closing prices, high and low prices, adjusted closing prices, and trading volume</w:t>
-      </w:r>
-      <w:r>
-        <w:t>.</w:t>
-      </w:r>
-    </w:p>
-    <w:p>
-      <w:pPr>
-        <w:jc w:val="both"/>
-      </w:pPr>
-    </w:p>
-    <w:p>
-      <w:pPr>
-        <w:jc w:val="both"/>
-      </w:pPr>
-      <w:r>
-        <w:t>The realm of stock marketplace prediction is difficult, given the multitude of complex financial indicators and the volatile nature of the market. Nonetheless, advances in generation have created possibilities for greater reliable returns inside the stock marketplace. These technological improvements additionally empower specialists to identify the maximum precious signs for reinforcing predictive accuracy. Accurate market cost predictions are pivotal for maximizing the profitability of stock option investments whilst concurrently mitigating risks.</w:t>
-      </w:r>
-    </w:p>
-    <w:p>
-      <w:pPr>
-        <w:jc w:val="both"/>
-      </w:pPr>
-    </w:p>
-    <w:p>
-      <w:pPr>
-        <w:jc w:val="both"/>
-      </w:pPr>
-      <w:r>
-        <w:t>Recurrent Neural Networks (RNNs) are a powerful tool for managing sequential statistics. Among the numerous RNN architectures, Long Short-Term Memory (LSTM) stands proud as one of the maximum successful and powerful techniques</w:t>
-      </w:r>
-    </w:p>
-    <w:p>
-      <w:pPr>
-        <w:jc w:val="both"/>
-      </w:pPr>
-    </w:p>
-    <w:p>
-      <w:pPr>
-        <w:jc w:val="both"/>
-      </w:pPr>
-      <w:r>
-        <w:t>LSTM introduces a memory cell, a fundamental computational unit that supplants the traditional artificial neurons within the network's hidden layers. These memory cells equip networks with the capability to effectively associate past information, even when it's distant in time. This feature makes LSTMs exceptionally well-suited for dynamically comprehending data structures over time and achieving remarkable predictive accuracy.</w:t>
-      </w:r>
-    </w:p>
-    <w:p>
-      <w:pPr>
-        <w:jc w:val="both"/>
-      </w:pPr>
-    </w:p>
-    <w:p>
-      <w:pPr>
-        <w:jc w:val="both"/>
-      </w:pPr>
-      <w:r>
-        <w:t>The research paper presented here focuses on modeling and forecasting stock returns for a specific stock (stock name) using LSTM. The examination involved gathering a big dataset spanning several years (number of years) of historical data for the chosen stock ( stock name), which was used for training and validating the LSTM model.</w:t>
+      </w:pPr>
+      <w:r>
+        <w:t xml:space="preserve">The research paper presented here focuses on modeling and forecasting stock returns for a specific stock (stock name) using LSTM. The examination involved gathering a big dataset spanning several years (number of years) of historical data for the chosen stock </w:t>
+      </w:r>
+      <w:proofErr w:type="gramStart"/>
+      <w:r>
+        <w:t>( stock</w:t>
+      </w:r>
+      <w:proofErr w:type="gramEnd"/>
+      <w:r>
+        <w:t xml:space="preserve"> name), which was used for training and validating the LSTM model.</w:t>
       </w:r>
     </w:p>
     <w:p>
@@ -449,11 +112,7 @@
         <w:t>Machine Learning Model:</w:t>
       </w:r>
     </w:p>
-    <w:p>
-      <w:pPr>
-        <w:pStyle w:val="Heading1"/>
-      </w:pPr>
-    </w:p>
+    <w:p/>
     <w:p>
       <w:pPr>
         <w:pStyle w:val="Heading1"/>
@@ -602,28 +261,23 @@
         </w:rPr>
       </w:pPr>
       <w:r>
-        <w:t xml:space="preserve">Output Gate: The output gate decides what will be the output of the LSTM cell. It is a combination of the current cell state and the filtered and freshest added data. The </w:t>
-      </w:r>
-      <w:r>
+        <w:t>Output Gate: The output gate decides what will be the output of the LSTM cell. It is a combination of the current cell state and the filtered and freshest added data. The output can be sent to the next LSTM cell in the sequence or used for the final prediction in a sequence.</w:t>
+      </w:r>
+    </w:p>
+    <w:p>
+      <w:pPr>
+        <w:pStyle w:val="Heading1"/>
+        <w:rPr>
+          <w:rStyle w:val="Strong"/>
+          <w:b/>
+        </w:rPr>
+      </w:pPr>
+      <w:r>
+        <w:rPr>
+          <w:rStyle w:val="Strong"/>
+          <w:b/>
+        </w:rPr>
         <w:lastRenderedPageBreak/>
-        <w:t>output can be sent to the next LSTM cell in the sequence or used for the final prediction in a sequence.</w:t>
-      </w:r>
-    </w:p>
-    <w:p>
-      <w:pPr>
-        <w:pStyle w:val="Heading1"/>
-        <w:rPr>
-          <w:rStyle w:val="Strong"/>
-          <w:b w:val="0"/>
-          <w:bCs/>
-        </w:rPr>
-      </w:pPr>
-      <w:r>
-        <w:rPr>
-          <w:rStyle w:val="Strong"/>
-          <w:b w:val="0"/>
-          <w:bCs/>
-        </w:rPr>
         <w:t>Random Forest</w:t>
       </w:r>
     </w:p>
@@ -662,6 +316,9 @@
     </w:p>
     <w:p>
       <w:r>
+        <w:rPr>
+          <w:noProof/>
+        </w:rPr>
         <w:drawing>
           <wp:inline distT="0" distB="0" distL="0" distR="0" wp14:anchorId="0E96BB2B" wp14:editId="47972448">
             <wp:extent cx="5005706" cy="3080818"/>
@@ -729,6 +386,9 @@
       </w:r>
     </w:p>
     <w:p/>
+    <w:p/>
+    <w:p/>
+    <w:p/>
     <w:p>
       <w:r>
         <w:t>The working principle of</w:t>
@@ -834,6 +494,1730 @@
         </w:drawing>
       </w:r>
     </w:p>
+    <w:p>
+      <w:pPr>
+        <w:rPr>
+          <w:rStyle w:val="Strong"/>
+          <w:b w:val="0"/>
+          <w:bCs w:val="0"/>
+        </w:rPr>
+      </w:pPr>
+    </w:p>
+    <w:p/>
+    <w:p/>
+    <w:p/>
+    <w:p/>
+    <w:p/>
+    <w:p/>
+    <w:p/>
+    <w:p/>
+    <w:p/>
+    <w:p/>
+    <w:p/>
+    <w:p/>
+    <w:p>
+      <w:pPr>
+        <w:rPr>
+          <w:rStyle w:val="Strong"/>
+          <w:b w:val="0"/>
+          <w:bCs w:val="0"/>
+        </w:rPr>
+      </w:pPr>
+    </w:p>
+    <w:p>
+      <w:pPr>
+        <w:rPr>
+          <w:rStyle w:val="Strong"/>
+          <w:b w:val="0"/>
+          <w:bCs w:val="0"/>
+        </w:rPr>
+      </w:pPr>
+    </w:p>
+    <w:p>
+      <w:pPr>
+        <w:rPr>
+          <w:rStyle w:val="Strong"/>
+          <w:b w:val="0"/>
+          <w:bCs w:val="0"/>
+        </w:rPr>
+      </w:pPr>
+    </w:p>
+    <w:p>
+      <w:pPr>
+        <w:rPr>
+          <w:rStyle w:val="Strong"/>
+          <w:b w:val="0"/>
+          <w:bCs w:val="0"/>
+        </w:rPr>
+      </w:pPr>
+    </w:p>
+    <w:p>
+      <w:pPr>
+        <w:pStyle w:val="Heading1"/>
+      </w:pPr>
+      <w:r>
+        <w:rPr>
+          <w:rStyle w:val="Strong"/>
+          <w:bCs/>
+        </w:rPr>
+        <w:lastRenderedPageBreak/>
+        <w:t>Literature Review </w:t>
+      </w:r>
+    </w:p>
+    <w:p>
+      <w:pPr>
+        <w:pStyle w:val="NormalWeb"/>
+        <w:spacing w:before="0" w:beforeAutospacing="0" w:after="0" w:afterAutospacing="0"/>
+        <w:jc w:val="both"/>
+        <w:rPr>
+          <w:color w:val="0E101A"/>
+        </w:rPr>
+      </w:pPr>
+      <w:r>
+        <w:rPr>
+          <w:color w:val="0E101A"/>
+        </w:rPr>
+        <w:t>Researchers have explored an array of machine learning techniques like Support vector machines (SVM), LSTM, and regression to ever-evolving Artificial Neural Networks (ANN).</w:t>
+      </w:r>
+    </w:p>
+    <w:p>
+      <w:pPr>
+        <w:pStyle w:val="NormalWeb"/>
+        <w:spacing w:before="0" w:beforeAutospacing="0" w:after="0" w:afterAutospacing="0"/>
+        <w:jc w:val="both"/>
+        <w:rPr>
+          <w:color w:val="0E101A"/>
+        </w:rPr>
+      </w:pPr>
+      <w:r>
+        <w:rPr>
+          <w:color w:val="0E101A"/>
+        </w:rPr>
+        <w:t xml:space="preserve">ANN is one of the most widely used models reviewed by </w:t>
+      </w:r>
+      <w:r>
+        <w:rPr>
+          <w:color w:val="0E101A"/>
+        </w:rPr>
+        <w:t>Mintarya et al.</w:t>
+      </w:r>
+      <w:sdt>
+        <w:sdtPr>
+          <w:rPr>
+            <w:color w:val="0E101A"/>
+          </w:rPr>
+          <w:id w:val="-1635246506"/>
+          <w:citation/>
+        </w:sdtPr>
+        <w:sdtEndPr/>
+        <w:sdtContent>
+          <w:r>
+            <w:rPr>
+              <w:color w:val="0E101A"/>
+            </w:rPr>
+            <w:fldChar w:fldCharType="begin"/>
+          </w:r>
+          <w:r>
+            <w:rPr>
+              <w:color w:val="0E101A"/>
+            </w:rPr>
+            <w:instrText xml:space="preserve"> CITATION Lat23 \l 1033 </w:instrText>
+          </w:r>
+          <w:r>
+            <w:rPr>
+              <w:color w:val="0E101A"/>
+            </w:rPr>
+            <w:fldChar w:fldCharType="separate"/>
+          </w:r>
+          <w:r>
+            <w:rPr>
+              <w:noProof/>
+              <w:color w:val="0E101A"/>
+            </w:rPr>
+            <w:t xml:space="preserve"> </w:t>
+          </w:r>
+          <w:r>
+            <w:rPr>
+              <w:noProof/>
+              <w:color w:val="0E101A"/>
+            </w:rPr>
+            <w:t>[1]</w:t>
+          </w:r>
+          <w:r>
+            <w:rPr>
+              <w:color w:val="0E101A"/>
+            </w:rPr>
+            <w:fldChar w:fldCharType="end"/>
+          </w:r>
+        </w:sdtContent>
+      </w:sdt>
+      <w:r>
+        <w:rPr>
+          <w:color w:val="0E101A"/>
+        </w:rPr>
+        <w:t xml:space="preserve"> and elaborated by [2] to present a diverse range of approaches</w:t>
+      </w:r>
+      <w:sdt>
+        <w:sdtPr>
+          <w:rPr>
+            <w:color w:val="0E101A"/>
+          </w:rPr>
+          <w:id w:val="1425302330"/>
+          <w:citation/>
+        </w:sdtPr>
+        <w:sdtEndPr/>
+        <w:sdtContent>
+          <w:r>
+            <w:rPr>
+              <w:color w:val="0E101A"/>
+            </w:rPr>
+            <w:fldChar w:fldCharType="begin"/>
+          </w:r>
+          <w:r>
+            <w:rPr>
+              <w:color w:val="0E101A"/>
+            </w:rPr>
+            <w:instrText xml:space="preserve"> CITATION Chi13 \l 1033 </w:instrText>
+          </w:r>
+          <w:r>
+            <w:rPr>
+              <w:color w:val="0E101A"/>
+            </w:rPr>
+            <w:fldChar w:fldCharType="separate"/>
+          </w:r>
+          <w:r>
+            <w:rPr>
+              <w:noProof/>
+              <w:color w:val="0E101A"/>
+            </w:rPr>
+            <w:t xml:space="preserve"> </w:t>
+          </w:r>
+          <w:r>
+            <w:rPr>
+              <w:noProof/>
+              <w:color w:val="0E101A"/>
+            </w:rPr>
+            <w:t>[2]</w:t>
+          </w:r>
+          <w:r>
+            <w:rPr>
+              <w:color w:val="0E101A"/>
+            </w:rPr>
+            <w:fldChar w:fldCharType="end"/>
+          </w:r>
+        </w:sdtContent>
+      </w:sdt>
+    </w:p>
+    <w:p>
+      <w:pPr>
+        <w:pStyle w:val="NormalWeb"/>
+        <w:spacing w:before="0" w:beforeAutospacing="0" w:after="0" w:afterAutospacing="0"/>
+        <w:jc w:val="both"/>
+        <w:rPr>
+          <w:color w:val="0E101A"/>
+        </w:rPr>
+      </w:pPr>
+    </w:p>
+    <w:p>
+      <w:pPr>
+        <w:pStyle w:val="NormalWeb"/>
+        <w:spacing w:before="0" w:beforeAutospacing="0" w:after="0" w:afterAutospacing="0"/>
+        <w:jc w:val="both"/>
+        <w:rPr>
+          <w:color w:val="0E101A"/>
+        </w:rPr>
+      </w:pPr>
+      <w:r>
+        <w:rPr>
+          <w:color w:val="0E101A"/>
+        </w:rPr>
+        <w:t xml:space="preserve">Furthermore, several researchers have explored various methods employing ANN models. For instance, Bing et al. employed Back-Propagation Neural Networks (BPNN) to predict the Shanghai Stock Exchange Composite Index </w:t>
+      </w:r>
+      <w:sdt>
+        <w:sdtPr>
+          <w:rPr>
+            <w:color w:val="0E101A"/>
+          </w:rPr>
+          <w:id w:val="661815961"/>
+          <w:citation/>
+        </w:sdtPr>
+        <w:sdtEndPr/>
+        <w:sdtContent>
+          <w:r>
+            <w:rPr>
+              <w:color w:val="0E101A"/>
+            </w:rPr>
+            <w:fldChar w:fldCharType="begin"/>
+          </w:r>
+          <w:r>
+            <w:rPr>
+              <w:color w:val="0E101A"/>
+            </w:rPr>
+            <w:instrText xml:space="preserve"> CITATION Bin12 \l 1033 </w:instrText>
+          </w:r>
+          <w:r>
+            <w:rPr>
+              <w:color w:val="0E101A"/>
+            </w:rPr>
+            <w:fldChar w:fldCharType="separate"/>
+          </w:r>
+          <w:r>
+            <w:rPr>
+              <w:noProof/>
+              <w:color w:val="0E101A"/>
+            </w:rPr>
+            <w:t>[3]</w:t>
+          </w:r>
+          <w:r>
+            <w:rPr>
+              <w:color w:val="0E101A"/>
+            </w:rPr>
+            <w:fldChar w:fldCharType="end"/>
+          </w:r>
+        </w:sdtContent>
+      </w:sdt>
+      <w:r>
+        <w:rPr>
+          <w:color w:val="0E101A"/>
+        </w:rPr>
+        <w:t>.</w:t>
+      </w:r>
+      <w:r>
+        <w:rPr>
+          <w:color w:val="0E101A"/>
+        </w:rPr>
+        <w:t xml:space="preserve"> </w:t>
+      </w:r>
+      <w:r>
+        <w:rPr>
+          <w:color w:val="0E101A"/>
+        </w:rPr>
+        <w:t>Wensheng et al</w:t>
+      </w:r>
+      <w:r>
+        <w:rPr>
+          <w:color w:val="0E101A"/>
+        </w:rPr>
+        <w:t xml:space="preserve">. </w:t>
+      </w:r>
+      <w:r>
+        <w:rPr>
+          <w:color w:val="0E101A"/>
+        </w:rPr>
+        <w:t>compared Nonlinear Independent Component Analysis (NLICA) and BPNN for the Asian stock market</w:t>
+      </w:r>
+      <w:sdt>
+        <w:sdtPr>
+          <w:rPr>
+            <w:color w:val="0E101A"/>
+          </w:rPr>
+          <w:id w:val="-598714174"/>
+          <w:citation/>
+        </w:sdtPr>
+        <w:sdtEndPr/>
+        <w:sdtContent>
+          <w:r>
+            <w:rPr>
+              <w:color w:val="0E101A"/>
+            </w:rPr>
+            <w:fldChar w:fldCharType="begin"/>
+          </w:r>
+          <w:r>
+            <w:rPr>
+              <w:color w:val="0E101A"/>
+            </w:rPr>
+            <w:instrText xml:space="preserve"> CITATION Wen12 \l 1033 </w:instrText>
+          </w:r>
+          <w:r>
+            <w:rPr>
+              <w:color w:val="0E101A"/>
+            </w:rPr>
+            <w:fldChar w:fldCharType="separate"/>
+          </w:r>
+          <w:r>
+            <w:rPr>
+              <w:noProof/>
+              <w:color w:val="0E101A"/>
+            </w:rPr>
+            <w:t xml:space="preserve"> </w:t>
+          </w:r>
+          <w:r>
+            <w:rPr>
+              <w:noProof/>
+              <w:color w:val="0E101A"/>
+            </w:rPr>
+            <w:t>[4]</w:t>
+          </w:r>
+          <w:r>
+            <w:rPr>
+              <w:color w:val="0E101A"/>
+            </w:rPr>
+            <w:fldChar w:fldCharType="end"/>
+          </w:r>
+        </w:sdtContent>
+      </w:sdt>
+      <w:r>
+        <w:rPr>
+          <w:color w:val="0E101A"/>
+        </w:rPr>
+        <w:t>.</w:t>
+      </w:r>
+      <w:r>
+        <w:rPr>
+          <w:color w:val="0E101A"/>
+        </w:rPr>
+        <w:t xml:space="preserve"> </w:t>
+      </w:r>
+      <w:r>
+        <w:rPr>
+          <w:color w:val="0E101A"/>
+        </w:rPr>
+        <w:t xml:space="preserve">Bailings et al. used random forest (RF), AdaBoost, kernel factory, NN, SVM, and k-nearest neighbors (KNN) to predict the stock market’s direction for a year </w:t>
+      </w:r>
+      <w:sdt>
+        <w:sdtPr>
+          <w:rPr>
+            <w:color w:val="0E101A"/>
+          </w:rPr>
+          <w:id w:val="-2143485403"/>
+          <w:citation/>
+        </w:sdtPr>
+        <w:sdtEndPr/>
+        <w:sdtContent>
+          <w:r>
+            <w:rPr>
+              <w:color w:val="0E101A"/>
+            </w:rPr>
+            <w:fldChar w:fldCharType="begin"/>
+          </w:r>
+          <w:r>
+            <w:rPr>
+              <w:color w:val="0E101A"/>
+            </w:rPr>
+            <w:instrText xml:space="preserve"> CITATION Stock \l 1033 </w:instrText>
+          </w:r>
+          <w:r>
+            <w:rPr>
+              <w:color w:val="0E101A"/>
+            </w:rPr>
+            <w:fldChar w:fldCharType="separate"/>
+          </w:r>
+          <w:r>
+            <w:rPr>
+              <w:noProof/>
+              <w:color w:val="0E101A"/>
+            </w:rPr>
+            <w:t>[5]</w:t>
+          </w:r>
+          <w:r>
+            <w:rPr>
+              <w:color w:val="0E101A"/>
+            </w:rPr>
+            <w:fldChar w:fldCharType="end"/>
+          </w:r>
+        </w:sdtContent>
+      </w:sdt>
+      <w:r>
+        <w:rPr>
+          <w:color w:val="0E101A"/>
+        </w:rPr>
+        <w:t xml:space="preserve">. Patel et al. discussed several machine learning models, which are ANN, SVM, RF, and Naive Bayes </w:t>
+      </w:r>
+      <w:sdt>
+        <w:sdtPr>
+          <w:rPr>
+            <w:color w:val="0E101A"/>
+          </w:rPr>
+          <w:id w:val="2106759510"/>
+          <w:citation/>
+        </w:sdtPr>
+        <w:sdtEndPr/>
+        <w:sdtContent>
+          <w:r>
+            <w:rPr>
+              <w:color w:val="0E101A"/>
+            </w:rPr>
+            <w:fldChar w:fldCharType="begin"/>
+          </w:r>
+          <w:r>
+            <w:rPr>
+              <w:color w:val="0E101A"/>
+            </w:rPr>
+            <w:instrText xml:space="preserve"> CITATION Jig14 \l 1033 </w:instrText>
+          </w:r>
+          <w:r>
+            <w:rPr>
+              <w:color w:val="0E101A"/>
+            </w:rPr>
+            <w:fldChar w:fldCharType="separate"/>
+          </w:r>
+          <w:r>
+            <w:rPr>
+              <w:noProof/>
+              <w:color w:val="0E101A"/>
+            </w:rPr>
+            <w:t>[6]</w:t>
+          </w:r>
+          <w:r>
+            <w:rPr>
+              <w:color w:val="0E101A"/>
+            </w:rPr>
+            <w:fldChar w:fldCharType="end"/>
+          </w:r>
+        </w:sdtContent>
+      </w:sdt>
+      <w:r>
+        <w:rPr>
+          <w:color w:val="0E101A"/>
+        </w:rPr>
+        <w:t xml:space="preserve">[1], as well as made stock market index predictions using ANN, SVM, and RF </w:t>
+      </w:r>
+      <w:sdt>
+        <w:sdtPr>
+          <w:rPr>
+            <w:color w:val="0E101A"/>
+          </w:rPr>
+          <w:id w:val="-601576107"/>
+          <w:citation/>
+        </w:sdtPr>
+        <w:sdtEndPr/>
+        <w:sdtContent>
+          <w:r>
+            <w:rPr>
+              <w:color w:val="0E101A"/>
+            </w:rPr>
+            <w:fldChar w:fldCharType="begin"/>
+          </w:r>
+          <w:r>
+            <w:rPr>
+              <w:color w:val="0E101A"/>
+            </w:rPr>
+            <w:instrText xml:space="preserve"> CITATION Jig141 \l 1033 </w:instrText>
+          </w:r>
+          <w:r>
+            <w:rPr>
+              <w:color w:val="0E101A"/>
+            </w:rPr>
+            <w:fldChar w:fldCharType="separate"/>
+          </w:r>
+          <w:r>
+            <w:rPr>
+              <w:noProof/>
+              <w:color w:val="0E101A"/>
+            </w:rPr>
+            <w:t>[7]</w:t>
+          </w:r>
+          <w:r>
+            <w:rPr>
+              <w:color w:val="0E101A"/>
+            </w:rPr>
+            <w:fldChar w:fldCharType="end"/>
+          </w:r>
+        </w:sdtContent>
+      </w:sdt>
+      <w:proofErr w:type="gramStart"/>
+      <w:r>
+        <w:rPr>
+          <w:color w:val="0E101A"/>
+        </w:rPr>
+        <w:t>[</w:t>
+      </w:r>
+      <w:r>
+        <w:rPr>
+          <w:color w:val="0E101A"/>
+        </w:rPr>
+        <w:t>..</w:t>
+      </w:r>
+      <w:proofErr w:type="gramEnd"/>
+      <w:r>
+        <w:rPr>
+          <w:color w:val="0E101A"/>
+        </w:rPr>
+        <w:t xml:space="preserve">3]. Olivera et al. used a modified ANN to predict market behavior and stock market trends </w:t>
+      </w:r>
+      <w:sdt>
+        <w:sdtPr>
+          <w:rPr>
+            <w:color w:val="0E101A"/>
+          </w:rPr>
+          <w:id w:val="-1670314520"/>
+          <w:citation/>
+        </w:sdtPr>
+        <w:sdtEndPr/>
+        <w:sdtContent>
+          <w:r>
+            <w:rPr>
+              <w:color w:val="0E101A"/>
+            </w:rPr>
+            <w:fldChar w:fldCharType="begin"/>
+          </w:r>
+          <w:r>
+            <w:rPr>
+              <w:color w:val="0E101A"/>
+            </w:rPr>
+            <w:instrText xml:space="preserve"> CITATION Fag13 \l 1033 </w:instrText>
+          </w:r>
+          <w:r>
+            <w:rPr>
+              <w:color w:val="0E101A"/>
+            </w:rPr>
+            <w:fldChar w:fldCharType="separate"/>
+          </w:r>
+          <w:r>
+            <w:rPr>
+              <w:noProof/>
+              <w:color w:val="0E101A"/>
+            </w:rPr>
+            <w:t>[8]</w:t>
+          </w:r>
+          <w:r>
+            <w:rPr>
+              <w:color w:val="0E101A"/>
+            </w:rPr>
+            <w:fldChar w:fldCharType="end"/>
+          </w:r>
+        </w:sdtContent>
+      </w:sdt>
+      <w:proofErr w:type="gramStart"/>
+      <w:r>
+        <w:rPr>
+          <w:color w:val="0E101A"/>
+        </w:rPr>
+        <w:t>[</w:t>
+      </w:r>
+      <w:r>
+        <w:rPr>
+          <w:color w:val="0E101A"/>
+        </w:rPr>
+        <w:t>..</w:t>
+      </w:r>
+      <w:proofErr w:type="gramEnd"/>
+      <w:r>
+        <w:rPr>
+          <w:color w:val="0E101A"/>
+        </w:rPr>
+        <w:t xml:space="preserve">18], and Li et al. compared Extreme Learning Machine (ELM) with SVM and BPN, the result was that kernelized ELM and SVM had higher precision than BPNN and normal ELM </w:t>
+      </w:r>
+      <w:sdt>
+        <w:sdtPr>
+          <w:rPr>
+            <w:color w:val="0E101A"/>
+          </w:rPr>
+          <w:id w:val="-73590452"/>
+          <w:citation/>
+        </w:sdtPr>
+        <w:sdtEndPr/>
+        <w:sdtContent>
+          <w:r>
+            <w:rPr>
+              <w:color w:val="0E101A"/>
+            </w:rPr>
+            <w:fldChar w:fldCharType="begin"/>
+          </w:r>
+          <w:r>
+            <w:rPr>
+              <w:color w:val="0E101A"/>
+            </w:rPr>
+            <w:instrText xml:space="preserve"> CITATION Xia14 \l 1033 </w:instrText>
+          </w:r>
+          <w:r>
+            <w:rPr>
+              <w:color w:val="0E101A"/>
+            </w:rPr>
+            <w:fldChar w:fldCharType="separate"/>
+          </w:r>
+          <w:r>
+            <w:rPr>
+              <w:noProof/>
+              <w:color w:val="0E101A"/>
+            </w:rPr>
+            <w:t>[9]</w:t>
+          </w:r>
+          <w:r>
+            <w:rPr>
+              <w:color w:val="0E101A"/>
+            </w:rPr>
+            <w:fldChar w:fldCharType="end"/>
+          </w:r>
+        </w:sdtContent>
+      </w:sdt>
+      <w:r>
+        <w:rPr>
+          <w:color w:val="0E101A"/>
+        </w:rPr>
+        <w:t>[</w:t>
+      </w:r>
+      <w:r>
+        <w:rPr>
+          <w:color w:val="0E101A"/>
+        </w:rPr>
+        <w:t>..</w:t>
+      </w:r>
+      <w:r>
+        <w:rPr>
+          <w:color w:val="0E101A"/>
+        </w:rPr>
+        <w:t>19].</w:t>
+      </w:r>
+    </w:p>
+    <w:p>
+      <w:pPr>
+        <w:pStyle w:val="NormalWeb"/>
+        <w:spacing w:before="0" w:beforeAutospacing="0" w:after="0" w:afterAutospacing="0"/>
+        <w:jc w:val="both"/>
+        <w:rPr>
+          <w:color w:val="0E101A"/>
+        </w:rPr>
+      </w:pPr>
+    </w:p>
+    <w:p>
+      <w:pPr>
+        <w:pStyle w:val="NormalWeb"/>
+        <w:spacing w:before="0" w:beforeAutospacing="0" w:after="0" w:afterAutospacing="0"/>
+        <w:jc w:val="both"/>
+        <w:rPr>
+          <w:color w:val="0E101A"/>
+        </w:rPr>
+      </w:pPr>
+      <w:r>
+        <w:rPr>
+          <w:color w:val="0E101A"/>
+        </w:rPr>
+        <w:t xml:space="preserve">In addition to artificial neural networks (ANN), the support vector machine (SVM) model finds widespread application in research endeavors. Ding et al. utilized SVM for forecasting stock market prices based on extensive public news data </w:t>
+      </w:r>
+      <w:sdt>
+        <w:sdtPr>
+          <w:rPr>
+            <w:color w:val="0E101A"/>
+          </w:rPr>
+          <w:id w:val="1245995048"/>
+          <w:citation/>
+        </w:sdtPr>
+        <w:sdtEndPr/>
+        <w:sdtContent>
+          <w:r>
+            <w:rPr>
+              <w:color w:val="0E101A"/>
+            </w:rPr>
+            <w:fldChar w:fldCharType="begin"/>
+          </w:r>
+          <w:r>
+            <w:rPr>
+              <w:color w:val="0E101A"/>
+            </w:rPr>
+            <w:instrText xml:space="preserve"> CITATION Xia141 \l 1033 </w:instrText>
+          </w:r>
+          <w:r>
+            <w:rPr>
+              <w:color w:val="0E101A"/>
+            </w:rPr>
+            <w:fldChar w:fldCharType="separate"/>
+          </w:r>
+          <w:r>
+            <w:rPr>
+              <w:noProof/>
+              <w:color w:val="0E101A"/>
+            </w:rPr>
+            <w:t>[10]</w:t>
+          </w:r>
+          <w:r>
+            <w:rPr>
+              <w:color w:val="0E101A"/>
+            </w:rPr>
+            <w:fldChar w:fldCharType="end"/>
+          </w:r>
+        </w:sdtContent>
+      </w:sdt>
+      <w:proofErr w:type="gramStart"/>
+      <w:r>
+        <w:rPr>
+          <w:color w:val="0E101A"/>
+        </w:rPr>
+        <w:t>[</w:t>
+      </w:r>
+      <w:r>
+        <w:rPr>
+          <w:color w:val="0E101A"/>
+        </w:rPr>
+        <w:t>..</w:t>
+      </w:r>
+      <w:proofErr w:type="gramEnd"/>
+      <w:r>
+        <w:rPr>
+          <w:color w:val="0E101A"/>
+        </w:rPr>
+        <w:t xml:space="preserve">20]. Meanwhile, Hegazy et al. conducted a comparative analysis between the least-squares SVM (LS-SVM) algorithm and particle swarm optimization (PSO) in the context of the financial sector </w:t>
+      </w:r>
+      <w:sdt>
+        <w:sdtPr>
+          <w:rPr>
+            <w:color w:val="0E101A"/>
+          </w:rPr>
+          <w:id w:val="1444723791"/>
+          <w:citation/>
+        </w:sdtPr>
+        <w:sdtEndPr/>
+        <w:sdtContent>
+          <w:r>
+            <w:rPr>
+              <w:color w:val="0E101A"/>
+            </w:rPr>
+            <w:fldChar w:fldCharType="begin"/>
+          </w:r>
+          <w:r>
+            <w:rPr>
+              <w:color w:val="0E101A"/>
+            </w:rPr>
+            <w:instrText xml:space="preserve"> CITATION Osm13 \l 1033 </w:instrText>
+          </w:r>
+          <w:r>
+            <w:rPr>
+              <w:color w:val="0E101A"/>
+            </w:rPr>
+            <w:fldChar w:fldCharType="separate"/>
+          </w:r>
+          <w:r>
+            <w:rPr>
+              <w:noProof/>
+              <w:color w:val="0E101A"/>
+            </w:rPr>
+            <w:t>[11]</w:t>
+          </w:r>
+          <w:r>
+            <w:rPr>
+              <w:color w:val="0E101A"/>
+            </w:rPr>
+            <w:fldChar w:fldCharType="end"/>
+          </w:r>
+        </w:sdtContent>
+      </w:sdt>
+      <w:proofErr w:type="gramStart"/>
+      <w:r>
+        <w:rPr>
+          <w:color w:val="0E101A"/>
+        </w:rPr>
+        <w:t>[</w:t>
+      </w:r>
+      <w:r>
+        <w:rPr>
+          <w:color w:val="0E101A"/>
+        </w:rPr>
+        <w:t>..</w:t>
+      </w:r>
+      <w:proofErr w:type="gramEnd"/>
+      <w:r>
+        <w:rPr>
+          <w:color w:val="0E101A"/>
+        </w:rPr>
+        <w:t xml:space="preserve">21]. Some researchers have also made modifications to the SVM model. For instance, Lin et al. assessed the performance of correlation-based SVM in comparison to quasi-linear SVM </w:t>
+      </w:r>
+      <w:sdt>
+        <w:sdtPr>
+          <w:rPr>
+            <w:color w:val="0E101A"/>
+          </w:rPr>
+          <w:id w:val="-1296823585"/>
+          <w:citation/>
+        </w:sdtPr>
+        <w:sdtEndPr/>
+        <w:sdtContent>
+          <w:r>
+            <w:rPr>
+              <w:color w:val="0E101A"/>
+            </w:rPr>
+            <w:fldChar w:fldCharType="begin"/>
+          </w:r>
+          <w:r>
+            <w:rPr>
+              <w:color w:val="0E101A"/>
+            </w:rPr>
+            <w:instrText xml:space="preserve"> CITATION Yul13 \l 1033 </w:instrText>
+          </w:r>
+          <w:r>
+            <w:rPr>
+              <w:color w:val="0E101A"/>
+            </w:rPr>
+            <w:fldChar w:fldCharType="separate"/>
+          </w:r>
+          <w:r>
+            <w:rPr>
+              <w:noProof/>
+              <w:color w:val="0E101A"/>
+            </w:rPr>
+            <w:t>[12]</w:t>
+          </w:r>
+          <w:r>
+            <w:rPr>
+              <w:color w:val="0E101A"/>
+            </w:rPr>
+            <w:fldChar w:fldCharType="end"/>
+          </w:r>
+        </w:sdtContent>
+      </w:sdt>
+      <w:r>
+        <w:rPr>
+          <w:color w:val="0E101A"/>
+        </w:rPr>
+        <w:t>[</w:t>
+      </w:r>
+      <w:r>
+        <w:rPr>
+          <w:color w:val="0E101A"/>
+        </w:rPr>
+        <w:t>.</w:t>
+      </w:r>
+      <w:r>
+        <w:rPr>
+          <w:color w:val="0E101A"/>
+        </w:rPr>
+        <w:t xml:space="preserve">22], and Ren et al. investigated the accuracy of SVM when integrated with sentiment analysis </w:t>
+      </w:r>
+      <w:sdt>
+        <w:sdtPr>
+          <w:rPr>
+            <w:color w:val="0E101A"/>
+          </w:rPr>
+          <w:id w:val="1065839547"/>
+          <w:citation/>
+        </w:sdtPr>
+        <w:sdtEndPr/>
+        <w:sdtContent>
+          <w:r>
+            <w:rPr>
+              <w:color w:val="0E101A"/>
+            </w:rPr>
+            <w:fldChar w:fldCharType="begin"/>
+          </w:r>
+          <w:r>
+            <w:rPr>
+              <w:color w:val="0E101A"/>
+            </w:rPr>
+            <w:instrText xml:space="preserve"> CITATION Rui19 \l 1033 </w:instrText>
+          </w:r>
+          <w:r>
+            <w:rPr>
+              <w:color w:val="0E101A"/>
+            </w:rPr>
+            <w:fldChar w:fldCharType="separate"/>
+          </w:r>
+          <w:r>
+            <w:rPr>
+              <w:noProof/>
+              <w:color w:val="0E101A"/>
+            </w:rPr>
+            <w:t>[13]</w:t>
+          </w:r>
+          <w:r>
+            <w:rPr>
+              <w:color w:val="0E101A"/>
+            </w:rPr>
+            <w:fldChar w:fldCharType="end"/>
+          </w:r>
+        </w:sdtContent>
+      </w:sdt>
+      <w:r>
+        <w:rPr>
+          <w:color w:val="0E101A"/>
+        </w:rPr>
+        <w:t>[</w:t>
+      </w:r>
+      <w:r>
+        <w:rPr>
+          <w:color w:val="0E101A"/>
+        </w:rPr>
+        <w:t>.</w:t>
+      </w:r>
+      <w:r>
+        <w:rPr>
+          <w:color w:val="0E101A"/>
+        </w:rPr>
+        <w:t>23].</w:t>
+      </w:r>
+    </w:p>
+    <w:p>
+      <w:pPr>
+        <w:pStyle w:val="NormalWeb"/>
+        <w:spacing w:before="0" w:beforeAutospacing="0" w:after="0" w:afterAutospacing="0"/>
+        <w:jc w:val="both"/>
+        <w:rPr>
+          <w:color w:val="0E101A"/>
+        </w:rPr>
+      </w:pPr>
+    </w:p>
+    <w:p>
+      <w:pPr>
+        <w:pStyle w:val="NormalWeb"/>
+        <w:spacing w:before="0" w:beforeAutospacing="0" w:after="0" w:afterAutospacing="0"/>
+        <w:jc w:val="both"/>
+        <w:rPr>
+          <w:color w:val="0E101A"/>
+        </w:rPr>
+      </w:pPr>
+      <w:r>
+        <w:rPr>
+          <w:color w:val="0E101A"/>
+        </w:rPr>
+        <w:t>Aside from the two models above (ANN and SVM), another widely used model is LSTM. Selvin et al. discussed their approaches involving Long Short-Term Memory (LSTM), Recurrent Neural Network (RNN), and Convolutional Neural Network with a sliding window (CNN-sliding window)</w:t>
+      </w:r>
+      <w:sdt>
+        <w:sdtPr>
+          <w:rPr>
+            <w:color w:val="0E101A"/>
+          </w:rPr>
+          <w:id w:val="786617448"/>
+          <w:citation/>
+        </w:sdtPr>
+        <w:sdtEndPr/>
+        <w:sdtContent>
+          <w:r>
+            <w:rPr>
+              <w:color w:val="0E101A"/>
+            </w:rPr>
+            <w:fldChar w:fldCharType="begin"/>
+          </w:r>
+          <w:r>
+            <w:rPr>
+              <w:color w:val="0E101A"/>
+            </w:rPr>
+            <w:instrText xml:space="preserve"> CITATION Sre17 \l 1033 </w:instrText>
+          </w:r>
+          <w:r>
+            <w:rPr>
+              <w:color w:val="0E101A"/>
+            </w:rPr>
+            <w:fldChar w:fldCharType="separate"/>
+          </w:r>
+          <w:r>
+            <w:rPr>
+              <w:noProof/>
+              <w:color w:val="0E101A"/>
+            </w:rPr>
+            <w:t xml:space="preserve"> </w:t>
+          </w:r>
+          <w:r>
+            <w:rPr>
+              <w:noProof/>
+              <w:color w:val="0E101A"/>
+            </w:rPr>
+            <w:t>[14]</w:t>
+          </w:r>
+          <w:r>
+            <w:rPr>
+              <w:color w:val="0E101A"/>
+            </w:rPr>
+            <w:fldChar w:fldCharType="end"/>
+          </w:r>
+        </w:sdtContent>
+      </w:sdt>
+      <w:r>
+        <w:rPr>
+          <w:color w:val="0E101A"/>
+        </w:rPr>
+        <w:t xml:space="preserve"> [</w:t>
+      </w:r>
+      <w:r>
+        <w:rPr>
+          <w:b/>
+          <w:bCs/>
+          <w:color w:val="0E101A"/>
+        </w:rPr>
+        <w:t>6].</w:t>
+      </w:r>
+      <w:r>
+        <w:rPr>
+          <w:color w:val="0E101A"/>
+        </w:rPr>
+        <w:t xml:space="preserve"> Chen et al. focused on the utilization of the LSTM model </w:t>
+      </w:r>
+      <w:sdt>
+        <w:sdtPr>
+          <w:rPr>
+            <w:color w:val="0E101A"/>
+          </w:rPr>
+          <w:id w:val="1785840154"/>
+          <w:citation/>
+        </w:sdtPr>
+        <w:sdtEndPr/>
+        <w:sdtContent>
+          <w:r>
+            <w:rPr>
+              <w:color w:val="0E101A"/>
+            </w:rPr>
+            <w:fldChar w:fldCharType="begin"/>
+          </w:r>
+          <w:r>
+            <w:rPr>
+              <w:color w:val="0E101A"/>
+            </w:rPr>
+            <w:instrText xml:space="preserve"> CITATION ALS15 \l 1033 </w:instrText>
+          </w:r>
+          <w:r>
+            <w:rPr>
+              <w:color w:val="0E101A"/>
+            </w:rPr>
+            <w:fldChar w:fldCharType="separate"/>
+          </w:r>
+          <w:r>
+            <w:rPr>
+              <w:noProof/>
+              <w:color w:val="0E101A"/>
+            </w:rPr>
+            <w:t>[15]</w:t>
+          </w:r>
+          <w:r>
+            <w:rPr>
+              <w:color w:val="0E101A"/>
+            </w:rPr>
+            <w:fldChar w:fldCharType="end"/>
+          </w:r>
+        </w:sdtContent>
+      </w:sdt>
+      <w:proofErr w:type="gramStart"/>
+      <w:r>
+        <w:rPr>
+          <w:color w:val="0E101A"/>
+        </w:rPr>
+        <w:t>[</w:t>
+      </w:r>
+      <w:r>
+        <w:rPr>
+          <w:color w:val="0E101A"/>
+        </w:rPr>
+        <w:t>..</w:t>
+      </w:r>
+      <w:proofErr w:type="gramEnd"/>
+      <w:r>
+        <w:rPr>
+          <w:color w:val="0E101A"/>
+        </w:rPr>
+        <w:t>7].</w:t>
+      </w:r>
+      <w:r>
+        <w:rPr>
+          <w:color w:val="0E101A"/>
+        </w:rPr>
+        <w:t xml:space="preserve"> </w:t>
+      </w:r>
+      <w:r>
+        <w:rPr>
+          <w:color w:val="0E101A"/>
+        </w:rPr>
+        <w:t xml:space="preserve">Nelson et al. carried out a comparison between LSTM, Random Forest (RF), and Multilayer Perceptron (MLP) </w:t>
+      </w:r>
+      <w:sdt>
+        <w:sdtPr>
+          <w:rPr>
+            <w:color w:val="0E101A"/>
+          </w:rPr>
+          <w:id w:val="-2078505558"/>
+          <w:citation/>
+        </w:sdtPr>
+        <w:sdtEndPr/>
+        <w:sdtContent>
+          <w:r>
+            <w:rPr>
+              <w:color w:val="0E101A"/>
+            </w:rPr>
+            <w:fldChar w:fldCharType="begin"/>
+          </w:r>
+          <w:r>
+            <w:rPr>
+              <w:color w:val="0E101A"/>
+            </w:rPr>
+            <w:instrText xml:space="preserve"> CITATION Dav17 \l 1033 </w:instrText>
+          </w:r>
+          <w:r>
+            <w:rPr>
+              <w:color w:val="0E101A"/>
+            </w:rPr>
+            <w:fldChar w:fldCharType="separate"/>
+          </w:r>
+          <w:r>
+            <w:rPr>
+              <w:noProof/>
+              <w:color w:val="0E101A"/>
+            </w:rPr>
+            <w:t>[16]</w:t>
+          </w:r>
+          <w:r>
+            <w:rPr>
+              <w:color w:val="0E101A"/>
+            </w:rPr>
+            <w:fldChar w:fldCharType="end"/>
+          </w:r>
+        </w:sdtContent>
+      </w:sdt>
+      <w:r>
+        <w:rPr>
+          <w:color w:val="0E101A"/>
+        </w:rPr>
+        <w:t>[</w:t>
+      </w:r>
+      <w:r>
+        <w:rPr>
+          <w:color w:val="0E101A"/>
+        </w:rPr>
+        <w:t>.</w:t>
+      </w:r>
+      <w:r>
+        <w:rPr>
+          <w:color w:val="0E101A"/>
+        </w:rPr>
+        <w:t>8]. Additionally, G. et al. explored methods involving MLP, RNN, LSTM, and CNN [9]. Moghar et al. used RNN-based LSTM</w:t>
+      </w:r>
+      <w:sdt>
+        <w:sdtPr>
+          <w:rPr>
+            <w:color w:val="0E101A"/>
+          </w:rPr>
+          <w:id w:val="-865826228"/>
+          <w:citation/>
+        </w:sdtPr>
+        <w:sdtEndPr/>
+        <w:sdtContent>
+          <w:r>
+            <w:rPr>
+              <w:color w:val="0E101A"/>
+            </w:rPr>
+            <w:fldChar w:fldCharType="begin"/>
+          </w:r>
+          <w:r>
+            <w:rPr>
+              <w:color w:val="0E101A"/>
+            </w:rPr>
+            <w:instrText xml:space="preserve"> CITATION Adi20 \l 1033 </w:instrText>
+          </w:r>
+          <w:r>
+            <w:rPr>
+              <w:color w:val="0E101A"/>
+            </w:rPr>
+            <w:fldChar w:fldCharType="separate"/>
+          </w:r>
+          <w:r>
+            <w:rPr>
+              <w:noProof/>
+              <w:color w:val="0E101A"/>
+            </w:rPr>
+            <w:t xml:space="preserve"> </w:t>
+          </w:r>
+          <w:r>
+            <w:rPr>
+              <w:noProof/>
+              <w:color w:val="0E101A"/>
+            </w:rPr>
+            <w:t>[17]</w:t>
+          </w:r>
+          <w:r>
+            <w:rPr>
+              <w:color w:val="0E101A"/>
+            </w:rPr>
+            <w:fldChar w:fldCharType="end"/>
+          </w:r>
+        </w:sdtContent>
+      </w:sdt>
+      <w:r>
+        <w:rPr>
+          <w:color w:val="0E101A"/>
+        </w:rPr>
+        <w:t xml:space="preserve"> [</w:t>
+      </w:r>
+      <w:r>
+        <w:rPr>
+          <w:color w:val="0E101A"/>
+        </w:rPr>
+        <w:t>.</w:t>
+      </w:r>
+      <w:r>
+        <w:rPr>
+          <w:color w:val="0E101A"/>
+        </w:rPr>
+        <w:t xml:space="preserve">14]; Roondiwala et al. made a model using LSTM and RNN </w:t>
+      </w:r>
+      <w:sdt>
+        <w:sdtPr>
+          <w:rPr>
+            <w:color w:val="0E101A"/>
+          </w:rPr>
+          <w:id w:val="-444070709"/>
+          <w:citation/>
+        </w:sdtPr>
+        <w:sdtEndPr/>
+        <w:sdtContent>
+          <w:r>
+            <w:rPr>
+              <w:color w:val="0E101A"/>
+            </w:rPr>
+            <w:fldChar w:fldCharType="begin"/>
+          </w:r>
+          <w:r>
+            <w:rPr>
+              <w:color w:val="0E101A"/>
+            </w:rPr>
+            <w:instrText xml:space="preserve"> CITATION Mur17 \l 1033 </w:instrText>
+          </w:r>
+          <w:r>
+            <w:rPr>
+              <w:color w:val="0E101A"/>
+            </w:rPr>
+            <w:fldChar w:fldCharType="separate"/>
+          </w:r>
+          <w:r>
+            <w:rPr>
+              <w:noProof/>
+              <w:color w:val="0E101A"/>
+            </w:rPr>
+            <w:t>[18]</w:t>
+          </w:r>
+          <w:r>
+            <w:rPr>
+              <w:color w:val="0E101A"/>
+            </w:rPr>
+            <w:fldChar w:fldCharType="end"/>
+          </w:r>
+        </w:sdtContent>
+      </w:sdt>
+      <w:r>
+        <w:rPr>
+          <w:color w:val="0E101A"/>
+        </w:rPr>
+        <w:t>[</w:t>
+      </w:r>
+      <w:r>
+        <w:rPr>
+          <w:color w:val="0E101A"/>
+        </w:rPr>
+        <w:t>.</w:t>
+      </w:r>
+      <w:r>
+        <w:rPr>
+          <w:color w:val="0E101A"/>
+        </w:rPr>
+        <w:t>15]; Kang et al. used a generative adversarial networks (GAN) model combined with MLP and LSTM [16]; Akita et al. used the LSTM approach with paragraph vector</w:t>
+      </w:r>
+      <w:sdt>
+        <w:sdtPr>
+          <w:rPr>
+            <w:color w:val="0E101A"/>
+          </w:rPr>
+          <w:id w:val="141011447"/>
+          <w:citation/>
+        </w:sdtPr>
+        <w:sdtEndPr/>
+        <w:sdtContent>
+          <w:r>
+            <w:rPr>
+              <w:color w:val="0E101A"/>
+            </w:rPr>
+            <w:fldChar w:fldCharType="begin"/>
+          </w:r>
+          <w:r>
+            <w:rPr>
+              <w:color w:val="0E101A"/>
+            </w:rPr>
+            <w:instrText xml:space="preserve"> CITATION Ryo16 \l 1033 </w:instrText>
+          </w:r>
+          <w:r>
+            <w:rPr>
+              <w:color w:val="0E101A"/>
+            </w:rPr>
+            <w:fldChar w:fldCharType="separate"/>
+          </w:r>
+          <w:r>
+            <w:rPr>
+              <w:noProof/>
+              <w:color w:val="0E101A"/>
+            </w:rPr>
+            <w:t xml:space="preserve"> </w:t>
+          </w:r>
+          <w:r>
+            <w:rPr>
+              <w:noProof/>
+              <w:color w:val="0E101A"/>
+            </w:rPr>
+            <w:t>[19]</w:t>
+          </w:r>
+          <w:r>
+            <w:rPr>
+              <w:color w:val="0E101A"/>
+            </w:rPr>
+            <w:fldChar w:fldCharType="end"/>
+          </w:r>
+        </w:sdtContent>
+      </w:sdt>
+      <w:r>
+        <w:rPr>
+          <w:color w:val="0E101A"/>
+        </w:rPr>
+        <w:t xml:space="preserve"> [</w:t>
+      </w:r>
+      <w:r>
+        <w:rPr>
+          <w:color w:val="0E101A"/>
+        </w:rPr>
+        <w:t>.</w:t>
+      </w:r>
+      <w:r>
+        <w:rPr>
+          <w:color w:val="0E101A"/>
+        </w:rPr>
+        <w:t xml:space="preserve">17]; Parmar et al. used Regression and LSTM on Indian stock exchange </w:t>
+      </w:r>
+      <w:sdt>
+        <w:sdtPr>
+          <w:rPr>
+            <w:color w:val="0E101A"/>
+          </w:rPr>
+          <w:id w:val="-2043428138"/>
+          <w:citation/>
+        </w:sdtPr>
+        <w:sdtEndPr/>
+        <w:sdtContent>
+          <w:r>
+            <w:rPr>
+              <w:color w:val="0E101A"/>
+            </w:rPr>
+            <w:fldChar w:fldCharType="begin"/>
+          </w:r>
+          <w:r>
+            <w:rPr>
+              <w:color w:val="0E101A"/>
+            </w:rPr>
+            <w:instrText xml:space="preserve"> CITATION Hir18 \l 1033 </w:instrText>
+          </w:r>
+          <w:r>
+            <w:rPr>
+              <w:color w:val="0E101A"/>
+            </w:rPr>
+            <w:fldChar w:fldCharType="separate"/>
+          </w:r>
+          <w:r>
+            <w:rPr>
+              <w:noProof/>
+              <w:color w:val="0E101A"/>
+            </w:rPr>
+            <w:t>[20]</w:t>
+          </w:r>
+          <w:r>
+            <w:rPr>
+              <w:color w:val="0E101A"/>
+            </w:rPr>
+            <w:fldChar w:fldCharType="end"/>
+          </w:r>
+        </w:sdtContent>
+      </w:sdt>
+      <w:r>
+        <w:rPr>
+          <w:color w:val="0E101A"/>
+        </w:rPr>
+        <w:t>[</w:t>
+      </w:r>
+      <w:r>
+        <w:rPr>
+          <w:color w:val="0E101A"/>
+        </w:rPr>
+        <w:t>.</w:t>
+      </w:r>
+      <w:r>
+        <w:rPr>
+          <w:color w:val="0E101A"/>
+        </w:rPr>
+        <w:t>09], and Murtaza et al. used LSTM on nifty 50, Indian Stock Market index.</w:t>
+      </w:r>
+      <w:r>
+        <w:rPr>
+          <w:color w:val="0E101A"/>
+        </w:rPr>
+        <w:t>[XXX]</w:t>
+      </w:r>
+    </w:p>
+    <w:p>
+      <w:pPr>
+        <w:pStyle w:val="NormalWeb"/>
+        <w:spacing w:before="0" w:beforeAutospacing="0" w:after="0" w:afterAutospacing="0"/>
+        <w:jc w:val="both"/>
+        <w:rPr>
+          <w:color w:val="0E101A"/>
+        </w:rPr>
+      </w:pPr>
+    </w:p>
+    <w:p>
+      <w:pPr>
+        <w:pStyle w:val="NormalWeb"/>
+        <w:spacing w:before="0" w:beforeAutospacing="0" w:after="0" w:afterAutospacing="0"/>
+        <w:jc w:val="both"/>
+        <w:rPr>
+          <w:color w:val="0E101A"/>
+        </w:rPr>
+      </w:pPr>
+      <w:r>
+        <w:rPr>
+          <w:color w:val="0E101A"/>
+        </w:rPr>
+        <w:t xml:space="preserve">Several alternative models, including regression, can be employed for stock market prediction. Sharma et al. have explored various regression models in their work </w:t>
+      </w:r>
+      <w:sdt>
+        <w:sdtPr>
+          <w:rPr>
+            <w:color w:val="0E101A"/>
+          </w:rPr>
+          <w:id w:val="274056679"/>
+          <w:citation/>
+        </w:sdtPr>
+        <w:sdtEndPr/>
+        <w:sdtContent>
+          <w:r>
+            <w:rPr>
+              <w:color w:val="0E101A"/>
+            </w:rPr>
+            <w:fldChar w:fldCharType="begin"/>
+          </w:r>
+          <w:r>
+            <w:rPr>
+              <w:color w:val="0E101A"/>
+            </w:rPr>
+            <w:instrText xml:space="preserve"> CITATION Sha17 \l 1033 </w:instrText>
+          </w:r>
+          <w:r>
+            <w:rPr>
+              <w:color w:val="0E101A"/>
+            </w:rPr>
+            <w:fldChar w:fldCharType="separate"/>
+          </w:r>
+          <w:r>
+            <w:rPr>
+              <w:noProof/>
+              <w:color w:val="0E101A"/>
+            </w:rPr>
+            <w:t>[21]</w:t>
+          </w:r>
+          <w:r>
+            <w:rPr>
+              <w:color w:val="0E101A"/>
+            </w:rPr>
+            <w:fldChar w:fldCharType="end"/>
+          </w:r>
+        </w:sdtContent>
+      </w:sdt>
+      <w:r>
+        <w:rPr>
+          <w:color w:val="0E101A"/>
+        </w:rPr>
+        <w:t>[</w:t>
+      </w:r>
+      <w:r>
+        <w:rPr>
+          <w:color w:val="0E101A"/>
+        </w:rPr>
+        <w:t>,</w:t>
+      </w:r>
+      <w:r>
+        <w:rPr>
+          <w:color w:val="0E101A"/>
+        </w:rPr>
+        <w:t xml:space="preserve">24]. Furthermore, the utilization of support vector regression (SVR) optimized with a chaos-based firefly algorithm is examined by Kazem et al. </w:t>
+      </w:r>
+      <w:sdt>
+        <w:sdtPr>
+          <w:rPr>
+            <w:color w:val="0E101A"/>
+          </w:rPr>
+          <w:id w:val="620263919"/>
+          <w:citation/>
+        </w:sdtPr>
+        <w:sdtEndPr/>
+        <w:sdtContent>
+          <w:r>
+            <w:rPr>
+              <w:color w:val="0E101A"/>
+            </w:rPr>
+            <w:fldChar w:fldCharType="begin"/>
+          </w:r>
+          <w:r>
+            <w:rPr>
+              <w:color w:val="0E101A"/>
+            </w:rPr>
+            <w:instrText xml:space="preserve"> CITATION Ahm13 \l 1033 </w:instrText>
+          </w:r>
+          <w:r>
+            <w:rPr>
+              <w:color w:val="0E101A"/>
+            </w:rPr>
+            <w:fldChar w:fldCharType="separate"/>
+          </w:r>
+          <w:r>
+            <w:rPr>
+              <w:noProof/>
+              <w:color w:val="0E101A"/>
+            </w:rPr>
+            <w:t>[22]</w:t>
+          </w:r>
+          <w:r>
+            <w:rPr>
+              <w:color w:val="0E101A"/>
+            </w:rPr>
+            <w:fldChar w:fldCharType="end"/>
+          </w:r>
+        </w:sdtContent>
+      </w:sdt>
+      <w:r>
+        <w:rPr>
+          <w:color w:val="0E101A"/>
+        </w:rPr>
+        <w:t>[</w:t>
+      </w:r>
+      <w:r>
+        <w:rPr>
+          <w:color w:val="0E101A"/>
+        </w:rPr>
+        <w:t>.</w:t>
+      </w:r>
+      <w:r>
+        <w:rPr>
+          <w:color w:val="0E101A"/>
+        </w:rPr>
+        <w:t xml:space="preserve">25]. Another approach involves employing the K-nearest neighbors (KNN) model for stock market forecasting, as demonstrated by Alkhatib et al., who applied the KNN algorithm and a non-linear regression approach to predict stock prices for six prominent companies listed on the Jordanian stock exchange </w:t>
+      </w:r>
+      <w:sdt>
+        <w:sdtPr>
+          <w:rPr>
+            <w:color w:val="0E101A"/>
+          </w:rPr>
+          <w:id w:val="492761019"/>
+          <w:citation/>
+        </w:sdtPr>
+        <w:sdtEndPr/>
+        <w:sdtContent>
+          <w:r>
+            <w:rPr>
+              <w:color w:val="0E101A"/>
+            </w:rPr>
+            <w:fldChar w:fldCharType="begin"/>
+          </w:r>
+          <w:r>
+            <w:rPr>
+              <w:color w:val="0E101A"/>
+            </w:rPr>
+            <w:instrText xml:space="preserve"> CITATION Kha13 \l 1033 </w:instrText>
+          </w:r>
+          <w:r>
+            <w:rPr>
+              <w:color w:val="0E101A"/>
+            </w:rPr>
+            <w:fldChar w:fldCharType="separate"/>
+          </w:r>
+          <w:r>
+            <w:rPr>
+              <w:noProof/>
+              <w:color w:val="0E101A"/>
+            </w:rPr>
+            <w:t>[23]</w:t>
+          </w:r>
+          <w:r>
+            <w:rPr>
+              <w:color w:val="0E101A"/>
+            </w:rPr>
+            <w:fldChar w:fldCharType="end"/>
+          </w:r>
+        </w:sdtContent>
+      </w:sdt>
+      <w:r>
+        <w:rPr>
+          <w:color w:val="0E101A"/>
+        </w:rPr>
+        <w:t>[</w:t>
+      </w:r>
+      <w:r>
+        <w:rPr>
+          <w:color w:val="0E101A"/>
+        </w:rPr>
+        <w:t>.</w:t>
+      </w:r>
+      <w:r>
+        <w:rPr>
+          <w:color w:val="0E101A"/>
+        </w:rPr>
+        <w:t>26].</w:t>
+      </w:r>
+      <w:r>
+        <w:rPr>
+          <w:color w:val="0E101A"/>
+        </w:rPr>
+        <w:t xml:space="preserve"> Another approach using </w:t>
+      </w:r>
+      <w:r>
+        <w:rPr>
+          <w:color w:val="0E101A"/>
+        </w:rPr>
+        <w:t xml:space="preserve">a </w:t>
+      </w:r>
+      <w:r>
+        <w:rPr>
+          <w:color w:val="0E101A"/>
+        </w:rPr>
+        <w:t>random forest classifier and backtracking demonstrate by</w:t>
+      </w:r>
+      <w:r>
+        <w:t xml:space="preserve"> </w:t>
+      </w:r>
+      <w:r>
+        <w:t xml:space="preserve">Bhamidipati et al. [29_] </w:t>
+      </w:r>
+      <w:sdt>
+        <w:sdtPr>
+          <w:id w:val="-341707335"/>
+          <w:citation/>
+        </w:sdtPr>
+        <w:sdtEndPr/>
+        <w:sdtContent>
+          <w:r>
+            <w:fldChar w:fldCharType="begin"/>
+          </w:r>
+          <w:r>
+            <w:instrText xml:space="preserve"> CITATION Ven23 \l 1033 </w:instrText>
+          </w:r>
+          <w:r>
+            <w:fldChar w:fldCharType="separate"/>
+          </w:r>
+          <w:r>
+            <w:rPr>
+              <w:noProof/>
+            </w:rPr>
+            <w:t>[24]</w:t>
+          </w:r>
+          <w:r>
+            <w:fldChar w:fldCharType="end"/>
+          </w:r>
+        </w:sdtContent>
+      </w:sdt>
+    </w:p>
+    <w:p>
+      <w:pPr>
+        <w:pStyle w:val="NormalWeb"/>
+        <w:spacing w:before="0" w:beforeAutospacing="0" w:after="0" w:afterAutospacing="0"/>
+        <w:jc w:val="both"/>
+        <w:rPr>
+          <w:color w:val="0E101A"/>
+        </w:rPr>
+      </w:pPr>
+    </w:p>
+    <w:p>
+      <w:pPr>
+        <w:pStyle w:val="NormalWeb"/>
+        <w:spacing w:before="0" w:beforeAutospacing="0" w:after="0" w:afterAutospacing="0"/>
+        <w:jc w:val="both"/>
+        <w:rPr>
+          <w:color w:val="0E101A"/>
+        </w:rPr>
+      </w:pPr>
+    </w:p>
+    <w:p>
+      <w:pPr>
+        <w:jc w:val="both"/>
+      </w:pPr>
+    </w:p>
+    <w:p/>
+    <w:p/>
+    <w:p/>
     <w:p/>
     <w:p>
       <w:r>
@@ -1000,73 +2384,75 @@
         </w:numPr>
       </w:pPr>
       <w:r>
+        <w:t>Commodity Channel Index</w:t>
+      </w:r>
+    </w:p>
+    <w:p/>
+    <w:p>
+      <w:r>
+        <w:t>Simple Moving Average (SMA): It is a calculation that averages the prices of a security over a specified period, providing a smoothed trend line to identify the overall direction of the price movement.</w:t>
+      </w:r>
+    </w:p>
+    <w:p/>
+    <w:p>
+      <w:r>
+        <w:t>Weighted Moving Average (WMA): Similar to SMA, but it assigns different weights to different data points, giving more significance to recent prices.</w:t>
+      </w:r>
+    </w:p>
+    <w:p/>
+    <w:p>
+      <w:r>
+        <w:t>Momentum: It measures the rate of change of a security's price and is used to identify the strength or weakness of a trend.</w:t>
+      </w:r>
+    </w:p>
+    <w:p/>
+    <w:p>
+      <w:r>
+        <w:t>Stochastic %K: A momentum indicator that compares the closing price of a security to its price range over a specific period, indicating the position of the current close relative to the high-low range.</w:t>
+      </w:r>
+    </w:p>
+    <w:p/>
+    <w:p>
+      <w:r>
+        <w:t>Stochastic %D: A smoothed version of the %K, providing a signal line to help identify potential buy or sell signals.</w:t>
+      </w:r>
+    </w:p>
+    <w:p/>
+    <w:p>
+      <w:r>
+        <w:t>Relative Strength Index (RSI): Measures the magnitude of recent price changes to evaluate overbought or oversold conditions, indicating potential reversal points.</w:t>
+      </w:r>
+    </w:p>
+    <w:p/>
+    <w:p>
+      <w:r>
+        <w:t>Moving Average Convergence Divergence (MACD): A trend-following momentum indicator that shows the relationship between two moving averages of a security's price.</w:t>
+      </w:r>
+    </w:p>
+    <w:p/>
+    <w:p>
+      <w:r>
         <w:lastRenderedPageBreak/>
-        <w:t>Commodity Channel Index</w:t>
+        <w:t>Larry Williams R%: Also known as Williams Percent Range, it measures the level of the closing price relative to the high-low range over a specific period, helping identify overbought or oversold conditions.</w:t>
       </w:r>
     </w:p>
     <w:p/>
     <w:p>
       <w:r>
-        <w:t>Simple Moving Average (SMA): It is a calculation that averages the prices of a security over a specified period, providing a smoothed trend line to identify the overall direction of the price movement.</w:t>
+        <w:t>Accumulation/Distribution (A/D) Oscillator: It calculates the accumulation or distribution of a security by analyzing volume and price data, providing insights into buying or selling pressure.</w:t>
       </w:r>
     </w:p>
     <w:p/>
     <w:p>
       <w:r>
-        <w:t>Weighted Moving Average (WMA): Similar to SMA, but it assigns different weights to different data points, giving more significance to recent prices.</w:t>
-      </w:r>
-    </w:p>
-    <w:p/>
-    <w:p>
-      <w:r>
-        <w:t>Momentum: It measures the rate of change of a security's price and is used to identify the strength or weakness of a trend.</w:t>
-      </w:r>
-    </w:p>
-    <w:p/>
-    <w:p>
-      <w:r>
-        <w:t>Stochastic %K: A momentum indicator that compares the closing price of a security to its price range over a specific period, indicating the position of the current close relative to the high-low range.</w:t>
-      </w:r>
-    </w:p>
-    <w:p/>
-    <w:p>
-      <w:r>
-        <w:t>Stochastic %D: A smoothed version of the %K, providing a signal line to help identify potential buy or sell signals.</w:t>
-      </w:r>
-    </w:p>
-    <w:p/>
-    <w:p>
-      <w:r>
-        <w:t>Relative Strength Index (RSI): Measures the magnitude of recent price changes to evaluate overbought or oversold conditions, indicating potential reversal points.</w:t>
-      </w:r>
-    </w:p>
-    <w:p/>
-    <w:p>
-      <w:r>
-        <w:t>Moving Average Convergence Divergence (MACD): A trend-following momentum indicator that shows the relationship between two moving averages of a security's price.</w:t>
-      </w:r>
-    </w:p>
-    <w:p/>
-    <w:p>
-      <w:r>
-        <w:t>Larry Williams R%: Also known as Williams Percent Range, it measures the level of the closing price relative to the high-low range over a specific period, helping identify overbought or oversold conditions.</w:t>
-      </w:r>
-    </w:p>
-    <w:p/>
-    <w:p>
-      <w:r>
-        <w:t>Accumulation/Distribution (A/D) Oscillator: It calculates the accumulation or distribution of a security by analyzing volume and price data, providing insights into buying or selling pressure.</w:t>
-      </w:r>
-    </w:p>
-    <w:p/>
-    <w:p>
-      <w:r>
         <w:t>Commodity Channel Index (CCI): A momentum oscillator that measures the current price level relative to its average price, helping identify overbought or oversold conditions and potential trend reversals.</w:t>
       </w:r>
     </w:p>
     <w:p>
       <w:r>
-        <w:lastRenderedPageBreak/>
+        <w:rPr>
+          <w:noProof/>
+        </w:rPr>
         <w:drawing>
           <wp:inline distT="0" distB="0" distL="0" distR="0" wp14:anchorId="288BD446" wp14:editId="198A4B8C">
             <wp:extent cx="5733415" cy="3032125"/>
@@ -1130,6 +2516,7 @@
     <w:p/>
     <w:p/>
     <w:p/>
+    <w:p/>
     <w:p>
       <w:pPr>
         <w:pStyle w:val="Heading1"/>
@@ -1139,10 +2526,7 @@
       </w:r>
       <w:r>
         <w:lastRenderedPageBreak/>
-        <w:t>Methodology and data</w:t>
-      </w:r>
-      <w:r>
-        <w:t>:</w:t>
+        <w:t>Methodology</w:t>
       </w:r>
     </w:p>
     <w:p/>
@@ -1156,12 +2540,1556 @@
     </w:p>
     <w:p>
       <w:pPr>
-        <w:pStyle w:val="Heading1"/>
-      </w:pPr>
-      <w:r>
-        <w:t>References</w:t>
-      </w:r>
-    </w:p>
+        <w:rPr>
+          <w:rFonts w:eastAsiaTheme="majorEastAsia" w:cstheme="majorBidi"/>
+          <w:bCs/>
+          <w:color w:val="0E101A"/>
+          <w:sz w:val="32"/>
+          <w:szCs w:val="28"/>
+        </w:rPr>
+      </w:pPr>
+      <w:r>
+        <w:br w:type="page"/>
+      </w:r>
+    </w:p>
+    <w:sdt>
+      <w:sdtPr>
+        <w:rPr>
+          <w:rFonts w:eastAsia="Calibri" w:cs="Arial"/>
+          <w:color w:val="auto"/>
+          <w:sz w:val="24"/>
+          <w:szCs w:val="20"/>
+        </w:rPr>
+        <w:id w:val="517671102"/>
+        <w:docPartObj>
+          <w:docPartGallery w:val="Bibliographies"/>
+          <w:docPartUnique/>
+        </w:docPartObj>
+      </w:sdtPr>
+      <w:sdtEndPr>
+        <w:rPr>
+          <w:b w:val="0"/>
+          <w:bCs w:val="0"/>
+        </w:rPr>
+      </w:sdtEndPr>
+      <w:sdtContent>
+        <w:p>
+          <w:pPr>
+            <w:pStyle w:val="Heading1"/>
+          </w:pPr>
+          <w:r>
+            <w:t>Bibliography</w:t>
+          </w:r>
+        </w:p>
+        <w:sdt>
+          <w:sdtPr>
+            <w:id w:val="111145805"/>
+            <w:bibliography/>
+          </w:sdtPr>
+          <w:sdtEndPr/>
+          <w:sdtContent>
+            <w:p>
+              <w:pPr>
+                <w:rPr>
+                  <w:rFonts w:cs="Times New Roman"/>
+                  <w:noProof/>
+                  <w:sz w:val="20"/>
+                  <w:lang w:bidi="ar-SA"/>
+                </w:rPr>
+              </w:pPr>
+              <w:r>
+                <w:fldChar w:fldCharType="begin"/>
+              </w:r>
+              <w:r>
+                <w:instrText xml:space="preserve"> BIBLIOGRAPHY </w:instrText>
+              </w:r>
+              <w:r>
+                <w:fldChar w:fldCharType="separate"/>
+              </w:r>
+            </w:p>
+            <w:tbl>
+              <w:tblPr>
+                <w:tblW w:w="5000" w:type="pct"/>
+                <w:tblCellSpacing w:w="15" w:type="dxa"/>
+                <w:tblCellMar>
+                  <w:top w:w="15" w:type="dxa"/>
+                  <w:left w:w="15" w:type="dxa"/>
+                  <w:bottom w:w="15" w:type="dxa"/>
+                  <w:right w:w="15" w:type="dxa"/>
+                </w:tblCellMar>
+                <w:tblLook w:val="04A0" w:firstRow="1" w:lastRow="0" w:firstColumn="1" w:lastColumn="0" w:noHBand="0" w:noVBand="1"/>
+              </w:tblPr>
+              <w:tblGrid>
+                <w:gridCol w:w="475"/>
+                <w:gridCol w:w="8554"/>
+              </w:tblGrid>
+              <w:tr>
+                <w:trPr>
+                  <w:divId w:val="2104253473"/>
+                  <w:tblCellSpacing w:w="15" w:type="dxa"/>
+                </w:trPr>
+                <w:tc>
+                  <w:tcPr>
+                    <w:tcW w:w="50" w:type="pct"/>
+                    <w:hideMark/>
+                  </w:tcPr>
+                  <w:p>
+                    <w:pPr>
+                      <w:pStyle w:val="Bibliography"/>
+                      <w:rPr>
+                        <w:noProof/>
+                        <w:szCs w:val="24"/>
+                      </w:rPr>
+                    </w:pPr>
+                    <w:r>
+                      <w:rPr>
+                        <w:noProof/>
+                      </w:rPr>
+                      <w:t xml:space="preserve">[1] </w:t>
+                    </w:r>
+                  </w:p>
+                </w:tc>
+                <w:tc>
+                  <w:tcPr>
+                    <w:tcW w:w="0" w:type="auto"/>
+                    <w:hideMark/>
+                  </w:tcPr>
+                  <w:p>
+                    <w:pPr>
+                      <w:pStyle w:val="Bibliography"/>
+                      <w:rPr>
+                        <w:noProof/>
+                      </w:rPr>
+                    </w:pPr>
+                    <w:r>
+                      <w:rPr>
+                        <w:noProof/>
+                      </w:rPr>
+                      <w:t xml:space="preserve">J. N. H. A. S. A. A. K. Latrisha N. Mintaryaa, "Machine learning approaches in stock market prediction: A systematic literature review," in </w:t>
+                    </w:r>
+                    <w:r>
+                      <w:rPr>
+                        <w:i/>
+                        <w:iCs/>
+                        <w:noProof/>
+                      </w:rPr>
+                      <w:t>International Conference on Computer Science and Computational Intelligence</w:t>
+                    </w:r>
+                    <w:r>
+                      <w:rPr>
+                        <w:noProof/>
+                      </w:rPr>
+                      <w:t xml:space="preserve">, 2023. </w:t>
+                    </w:r>
+                  </w:p>
+                </w:tc>
+              </w:tr>
+              <w:tr>
+                <w:trPr>
+                  <w:divId w:val="2104253473"/>
+                  <w:tblCellSpacing w:w="15" w:type="dxa"/>
+                </w:trPr>
+                <w:tc>
+                  <w:tcPr>
+                    <w:tcW w:w="50" w:type="pct"/>
+                    <w:hideMark/>
+                  </w:tcPr>
+                  <w:p>
+                    <w:pPr>
+                      <w:pStyle w:val="Bibliography"/>
+                      <w:rPr>
+                        <w:noProof/>
+                      </w:rPr>
+                    </w:pPr>
+                    <w:r>
+                      <w:rPr>
+                        <w:noProof/>
+                      </w:rPr>
+                      <w:t xml:space="preserve">[2] </w:t>
+                    </w:r>
+                  </w:p>
+                </w:tc>
+                <w:tc>
+                  <w:tcPr>
+                    <w:tcW w:w="0" w:type="auto"/>
+                    <w:hideMark/>
+                  </w:tcPr>
+                  <w:p>
+                    <w:pPr>
+                      <w:pStyle w:val="Bibliography"/>
+                      <w:rPr>
+                        <w:noProof/>
+                      </w:rPr>
+                    </w:pPr>
+                    <w:r>
+                      <w:rPr>
+                        <w:noProof/>
+                      </w:rPr>
+                      <w:t xml:space="preserve">R. A. ,. P. A. Chin Kim On, "A review of stock market prediction with Artificial neural network (ANN)," in </w:t>
+                    </w:r>
+                    <w:r>
+                      <w:rPr>
+                        <w:i/>
+                        <w:iCs/>
+                        <w:noProof/>
+                      </w:rPr>
+                      <w:t>IEEE International Conference on Control System, Computing and Engineering,</w:t>
+                    </w:r>
+                    <w:r>
+                      <w:rPr>
+                        <w:noProof/>
+                      </w:rPr>
+                      <w:t xml:space="preserve">, 2013. </w:t>
+                    </w:r>
+                  </w:p>
+                </w:tc>
+              </w:tr>
+              <w:tr>
+                <w:trPr>
+                  <w:divId w:val="2104253473"/>
+                  <w:tblCellSpacing w:w="15" w:type="dxa"/>
+                </w:trPr>
+                <w:tc>
+                  <w:tcPr>
+                    <w:tcW w:w="50" w:type="pct"/>
+                    <w:hideMark/>
+                  </w:tcPr>
+                  <w:p>
+                    <w:pPr>
+                      <w:pStyle w:val="Bibliography"/>
+                      <w:rPr>
+                        <w:noProof/>
+                      </w:rPr>
+                    </w:pPr>
+                    <w:r>
+                      <w:rPr>
+                        <w:noProof/>
+                      </w:rPr>
+                      <w:t xml:space="preserve">[3] </w:t>
+                    </w:r>
+                  </w:p>
+                </w:tc>
+                <w:tc>
+                  <w:tcPr>
+                    <w:tcW w:w="0" w:type="auto"/>
+                    <w:hideMark/>
+                  </w:tcPr>
+                  <w:p>
+                    <w:pPr>
+                      <w:pStyle w:val="Bibliography"/>
+                      <w:rPr>
+                        <w:noProof/>
+                      </w:rPr>
+                    </w:pPr>
+                    <w:r>
+                      <w:rPr>
+                        <w:noProof/>
+                      </w:rPr>
+                      <w:t xml:space="preserve">H. J. Z. S. Bing Yang, "Stock Market Prediction Using Artificial Neural Networks," in </w:t>
+                    </w:r>
+                    <w:r>
+                      <w:rPr>
+                        <w:i/>
+                        <w:iCs/>
+                        <w:noProof/>
+                      </w:rPr>
+                      <w:t>Trans Tech Publications Ltd</w:t>
+                    </w:r>
+                    <w:r>
+                      <w:rPr>
+                        <w:noProof/>
+                      </w:rPr>
+                      <w:t xml:space="preserve">, Switzerland, 2012. </w:t>
+                    </w:r>
+                  </w:p>
+                </w:tc>
+              </w:tr>
+              <w:tr>
+                <w:trPr>
+                  <w:divId w:val="2104253473"/>
+                  <w:tblCellSpacing w:w="15" w:type="dxa"/>
+                </w:trPr>
+                <w:tc>
+                  <w:tcPr>
+                    <w:tcW w:w="50" w:type="pct"/>
+                    <w:hideMark/>
+                  </w:tcPr>
+                  <w:p>
+                    <w:pPr>
+                      <w:pStyle w:val="Bibliography"/>
+                      <w:rPr>
+                        <w:noProof/>
+                      </w:rPr>
+                    </w:pPr>
+                    <w:r>
+                      <w:rPr>
+                        <w:noProof/>
+                      </w:rPr>
+                      <w:t xml:space="preserve">[4] </w:t>
+                    </w:r>
+                  </w:p>
+                </w:tc>
+                <w:tc>
+                  <w:tcPr>
+                    <w:tcW w:w="0" w:type="auto"/>
+                    <w:hideMark/>
+                  </w:tcPr>
+                  <w:p>
+                    <w:pPr>
+                      <w:pStyle w:val="Bibliography"/>
+                      <w:rPr>
+                        <w:noProof/>
+                      </w:rPr>
+                    </w:pPr>
+                    <w:r>
+                      <w:rPr>
+                        <w:noProof/>
+                      </w:rPr>
+                      <w:t xml:space="preserve">J.-Y. W. C.-J. L. Wensheng Dai, "Combining nonlinear independent component analysis and neural network for," </w:t>
+                    </w:r>
+                    <w:r>
+                      <w:rPr>
+                        <w:i/>
+                        <w:iCs/>
+                        <w:noProof/>
+                      </w:rPr>
+                      <w:t xml:space="preserve">Expert Systems with Applications, </w:t>
+                    </w:r>
+                    <w:r>
+                      <w:rPr>
+                        <w:noProof/>
+                      </w:rPr>
+                      <w:t xml:space="preserve">2012. </w:t>
+                    </w:r>
+                  </w:p>
+                </w:tc>
+              </w:tr>
+              <w:tr>
+                <w:trPr>
+                  <w:divId w:val="2104253473"/>
+                  <w:tblCellSpacing w:w="15" w:type="dxa"/>
+                </w:trPr>
+                <w:tc>
+                  <w:tcPr>
+                    <w:tcW w:w="50" w:type="pct"/>
+                    <w:hideMark/>
+                  </w:tcPr>
+                  <w:p>
+                    <w:pPr>
+                      <w:pStyle w:val="Bibliography"/>
+                      <w:rPr>
+                        <w:noProof/>
+                      </w:rPr>
+                    </w:pPr>
+                    <w:r>
+                      <w:rPr>
+                        <w:noProof/>
+                      </w:rPr>
+                      <w:t xml:space="preserve">[5] </w:t>
+                    </w:r>
+                  </w:p>
+                </w:tc>
+                <w:tc>
+                  <w:tcPr>
+                    <w:tcW w:w="0" w:type="auto"/>
+                    <w:hideMark/>
+                  </w:tcPr>
+                  <w:p>
+                    <w:pPr>
+                      <w:pStyle w:val="Bibliography"/>
+                      <w:rPr>
+                        <w:noProof/>
+                      </w:rPr>
+                    </w:pPr>
+                    <w:r>
+                      <w:rPr>
+                        <w:noProof/>
+                      </w:rPr>
+                      <w:t xml:space="preserve">D. V. d. P. N. H. R. G. Michel Ballings, "Evaluating multiple classifiers for stock price direction prediction," </w:t>
+                    </w:r>
+                    <w:r>
+                      <w:rPr>
+                        <w:i/>
+                        <w:iCs/>
+                        <w:noProof/>
+                      </w:rPr>
+                      <w:t xml:space="preserve">Expert Systems with Applications, </w:t>
+                    </w:r>
+                    <w:r>
+                      <w:rPr>
+                        <w:noProof/>
+                      </w:rPr>
+                      <w:t xml:space="preserve">2015. </w:t>
+                    </w:r>
+                  </w:p>
+                </w:tc>
+              </w:tr>
+              <w:tr>
+                <w:trPr>
+                  <w:divId w:val="2104253473"/>
+                  <w:tblCellSpacing w:w="15" w:type="dxa"/>
+                </w:trPr>
+                <w:tc>
+                  <w:tcPr>
+                    <w:tcW w:w="50" w:type="pct"/>
+                    <w:hideMark/>
+                  </w:tcPr>
+                  <w:p>
+                    <w:pPr>
+                      <w:pStyle w:val="Bibliography"/>
+                      <w:rPr>
+                        <w:noProof/>
+                      </w:rPr>
+                    </w:pPr>
+                    <w:r>
+                      <w:rPr>
+                        <w:noProof/>
+                      </w:rPr>
+                      <w:t xml:space="preserve">[6] </w:t>
+                    </w:r>
+                  </w:p>
+                </w:tc>
+                <w:tc>
+                  <w:tcPr>
+                    <w:tcW w:w="0" w:type="auto"/>
+                    <w:hideMark/>
+                  </w:tcPr>
+                  <w:p>
+                    <w:pPr>
+                      <w:pStyle w:val="Bibliography"/>
+                      <w:rPr>
+                        <w:noProof/>
+                      </w:rPr>
+                    </w:pPr>
+                    <w:r>
+                      <w:rPr>
+                        <w:noProof/>
+                      </w:rPr>
+                      <w:t xml:space="preserve">S. S. P. T. K. K. Jigar Patel, "Predicting stock and stock price index movement using Trend," </w:t>
+                    </w:r>
+                    <w:r>
+                      <w:rPr>
+                        <w:i/>
+                        <w:iCs/>
+                        <w:noProof/>
+                      </w:rPr>
+                      <w:t xml:space="preserve">Expert Systems with Applications, </w:t>
+                    </w:r>
+                    <w:r>
+                      <w:rPr>
+                        <w:noProof/>
+                      </w:rPr>
+                      <w:t xml:space="preserve">2014. </w:t>
+                    </w:r>
+                  </w:p>
+                </w:tc>
+              </w:tr>
+              <w:tr>
+                <w:trPr>
+                  <w:divId w:val="2104253473"/>
+                  <w:tblCellSpacing w:w="15" w:type="dxa"/>
+                </w:trPr>
+                <w:tc>
+                  <w:tcPr>
+                    <w:tcW w:w="50" w:type="pct"/>
+                    <w:hideMark/>
+                  </w:tcPr>
+                  <w:p>
+                    <w:pPr>
+                      <w:pStyle w:val="Bibliography"/>
+                      <w:rPr>
+                        <w:noProof/>
+                      </w:rPr>
+                    </w:pPr>
+                    <w:r>
+                      <w:rPr>
+                        <w:noProof/>
+                      </w:rPr>
+                      <w:t xml:space="preserve">[7] </w:t>
+                    </w:r>
+                  </w:p>
+                </w:tc>
+                <w:tc>
+                  <w:tcPr>
+                    <w:tcW w:w="0" w:type="auto"/>
+                    <w:hideMark/>
+                  </w:tcPr>
+                  <w:p>
+                    <w:pPr>
+                      <w:pStyle w:val="Bibliography"/>
+                      <w:rPr>
+                        <w:noProof/>
+                      </w:rPr>
+                    </w:pPr>
+                    <w:r>
+                      <w:rPr>
+                        <w:noProof/>
+                      </w:rPr>
+                      <w:t xml:space="preserve">S. S. P. T. K. K. Jigar Patel, "Predicting stock market index using fusion of machine learning," </w:t>
+                    </w:r>
+                    <w:r>
+                      <w:rPr>
+                        <w:i/>
+                        <w:iCs/>
+                        <w:noProof/>
+                      </w:rPr>
+                      <w:t xml:space="preserve">Expert Systems with Applications, </w:t>
+                    </w:r>
+                    <w:r>
+                      <w:rPr>
+                        <w:noProof/>
+                      </w:rPr>
+                      <w:t xml:space="preserve">31 October 2014. </w:t>
+                    </w:r>
+                  </w:p>
+                </w:tc>
+              </w:tr>
+              <w:tr>
+                <w:trPr>
+                  <w:divId w:val="2104253473"/>
+                  <w:tblCellSpacing w:w="15" w:type="dxa"/>
+                </w:trPr>
+                <w:tc>
+                  <w:tcPr>
+                    <w:tcW w:w="50" w:type="pct"/>
+                    <w:hideMark/>
+                  </w:tcPr>
+                  <w:p>
+                    <w:pPr>
+                      <w:pStyle w:val="Bibliography"/>
+                      <w:rPr>
+                        <w:noProof/>
+                      </w:rPr>
+                    </w:pPr>
+                    <w:r>
+                      <w:rPr>
+                        <w:noProof/>
+                      </w:rPr>
+                      <w:t xml:space="preserve">[8] </w:t>
+                    </w:r>
+                  </w:p>
+                </w:tc>
+                <w:tc>
+                  <w:tcPr>
+                    <w:tcW w:w="0" w:type="auto"/>
+                    <w:hideMark/>
+                  </w:tcPr>
+                  <w:p>
+                    <w:pPr>
+                      <w:pStyle w:val="Bibliography"/>
+                      <w:rPr>
+                        <w:noProof/>
+                      </w:rPr>
+                    </w:pPr>
+                    <w:r>
+                      <w:rPr>
+                        <w:noProof/>
+                      </w:rPr>
+                      <w:t xml:space="preserve">C. N. N. L. E. Z. Fagner A. de Oliveira, "Applying Artificial Neural Networks to prediction of stock price and improvement of the directional prediction index – Case study of PETR4, Petrobras, Brazil," </w:t>
+                    </w:r>
+                    <w:r>
+                      <w:rPr>
+                        <w:i/>
+                        <w:iCs/>
+                        <w:noProof/>
+                      </w:rPr>
+                      <w:t xml:space="preserve">Expert Systems with Applications, </w:t>
+                    </w:r>
+                    <w:r>
+                      <w:rPr>
+                        <w:noProof/>
+                      </w:rPr>
+                      <w:t xml:space="preserve">2013. </w:t>
+                    </w:r>
+                  </w:p>
+                </w:tc>
+              </w:tr>
+              <w:tr>
+                <w:trPr>
+                  <w:divId w:val="2104253473"/>
+                  <w:tblCellSpacing w:w="15" w:type="dxa"/>
+                </w:trPr>
+                <w:tc>
+                  <w:tcPr>
+                    <w:tcW w:w="50" w:type="pct"/>
+                    <w:hideMark/>
+                  </w:tcPr>
+                  <w:p>
+                    <w:pPr>
+                      <w:pStyle w:val="Bibliography"/>
+                      <w:rPr>
+                        <w:noProof/>
+                      </w:rPr>
+                    </w:pPr>
+                    <w:r>
+                      <w:rPr>
+                        <w:noProof/>
+                      </w:rPr>
+                      <w:t xml:space="preserve">[9] </w:t>
+                    </w:r>
+                  </w:p>
+                </w:tc>
+                <w:tc>
+                  <w:tcPr>
+                    <w:tcW w:w="0" w:type="auto"/>
+                    <w:hideMark/>
+                  </w:tcPr>
+                  <w:p>
+                    <w:pPr>
+                      <w:pStyle w:val="Bibliography"/>
+                      <w:rPr>
+                        <w:noProof/>
+                      </w:rPr>
+                    </w:pPr>
+                    <w:r>
+                      <w:rPr>
+                        <w:noProof/>
+                      </w:rPr>
+                      <w:t xml:space="preserve">H. X. ,. R. W. ,. C. ,. C. ,. F. W. ,. M. ,. D. Xiaodong Li, "Empirical analysis: stock market prediction via extreme learning," </w:t>
+                    </w:r>
+                    <w:r>
+                      <w:rPr>
+                        <w:i/>
+                        <w:iCs/>
+                        <w:noProof/>
+                      </w:rPr>
+                      <w:t xml:space="preserve">Extreme Learning Machine and Application, </w:t>
+                    </w:r>
+                    <w:r>
+                      <w:rPr>
+                        <w:noProof/>
+                      </w:rPr>
+                      <w:t xml:space="preserve">2014. </w:t>
+                    </w:r>
+                  </w:p>
+                </w:tc>
+              </w:tr>
+              <w:tr>
+                <w:trPr>
+                  <w:divId w:val="2104253473"/>
+                  <w:tblCellSpacing w:w="15" w:type="dxa"/>
+                </w:trPr>
+                <w:tc>
+                  <w:tcPr>
+                    <w:tcW w:w="50" w:type="pct"/>
+                    <w:hideMark/>
+                  </w:tcPr>
+                  <w:p>
+                    <w:pPr>
+                      <w:pStyle w:val="Bibliography"/>
+                      <w:rPr>
+                        <w:noProof/>
+                      </w:rPr>
+                    </w:pPr>
+                    <w:r>
+                      <w:rPr>
+                        <w:noProof/>
+                      </w:rPr>
+                      <w:t xml:space="preserve">[10] </w:t>
+                    </w:r>
+                  </w:p>
+                </w:tc>
+                <w:tc>
+                  <w:tcPr>
+                    <w:tcW w:w="0" w:type="auto"/>
+                    <w:hideMark/>
+                  </w:tcPr>
+                  <w:p>
+                    <w:pPr>
+                      <w:pStyle w:val="Bibliography"/>
+                      <w:rPr>
+                        <w:noProof/>
+                      </w:rPr>
+                    </w:pPr>
+                    <w:r>
+                      <w:rPr>
+                        <w:noProof/>
+                      </w:rPr>
+                      <w:t xml:space="preserve">Y. Z. T. L. J. D. Xiao Ding, "Using Structured Events to Predict Stock Price Movement:," </w:t>
+                    </w:r>
+                    <w:r>
+                      <w:rPr>
+                        <w:i/>
+                        <w:iCs/>
+                        <w:noProof/>
+                      </w:rPr>
+                      <w:t xml:space="preserve">Conference on Empirical Methods in Natural Language Processing (EMNLP), </w:t>
+                    </w:r>
+                    <w:r>
+                      <w:rPr>
+                        <w:noProof/>
+                      </w:rPr>
+                      <w:t xml:space="preserve">p. 1415–1425, 2014. </w:t>
+                    </w:r>
+                  </w:p>
+                </w:tc>
+              </w:tr>
+              <w:tr>
+                <w:trPr>
+                  <w:divId w:val="2104253473"/>
+                  <w:tblCellSpacing w:w="15" w:type="dxa"/>
+                </w:trPr>
+                <w:tc>
+                  <w:tcPr>
+                    <w:tcW w:w="50" w:type="pct"/>
+                    <w:hideMark/>
+                  </w:tcPr>
+                  <w:p>
+                    <w:pPr>
+                      <w:pStyle w:val="Bibliography"/>
+                      <w:rPr>
+                        <w:noProof/>
+                      </w:rPr>
+                    </w:pPr>
+                    <w:r>
+                      <w:rPr>
+                        <w:noProof/>
+                      </w:rPr>
+                      <w:t xml:space="preserve">[11] </w:t>
+                    </w:r>
+                  </w:p>
+                </w:tc>
+                <w:tc>
+                  <w:tcPr>
+                    <w:tcW w:w="0" w:type="auto"/>
+                    <w:hideMark/>
+                  </w:tcPr>
+                  <w:p>
+                    <w:pPr>
+                      <w:pStyle w:val="Bibliography"/>
+                      <w:rPr>
+                        <w:noProof/>
+                      </w:rPr>
+                    </w:pPr>
+                    <w:r>
+                      <w:rPr>
+                        <w:noProof/>
+                      </w:rPr>
+                      <w:t xml:space="preserve">O. S. S. a. M. A. S. Osman Hegazy, "A Machine Learning Model for Stock Market," </w:t>
+                    </w:r>
+                    <w:r>
+                      <w:rPr>
+                        <w:i/>
+                        <w:iCs/>
+                        <w:noProof/>
+                      </w:rPr>
+                      <w:t xml:space="preserve">International Journal of Computer Science and Telecommunications, </w:t>
+                    </w:r>
+                    <w:r>
+                      <w:rPr>
+                        <w:noProof/>
+                      </w:rPr>
+                      <w:t xml:space="preserve">vol. 4, no. 12, 2013. </w:t>
+                    </w:r>
+                  </w:p>
+                </w:tc>
+              </w:tr>
+              <w:tr>
+                <w:trPr>
+                  <w:divId w:val="2104253473"/>
+                  <w:tblCellSpacing w:w="15" w:type="dxa"/>
+                </w:trPr>
+                <w:tc>
+                  <w:tcPr>
+                    <w:tcW w:w="50" w:type="pct"/>
+                    <w:hideMark/>
+                  </w:tcPr>
+                  <w:p>
+                    <w:pPr>
+                      <w:pStyle w:val="Bibliography"/>
+                      <w:rPr>
+                        <w:noProof/>
+                      </w:rPr>
+                    </w:pPr>
+                    <w:r>
+                      <w:rPr>
+                        <w:noProof/>
+                      </w:rPr>
+                      <w:t xml:space="preserve">[12] </w:t>
+                    </w:r>
+                  </w:p>
+                </w:tc>
+                <w:tc>
+                  <w:tcPr>
+                    <w:tcW w:w="0" w:type="auto"/>
+                    <w:hideMark/>
+                  </w:tcPr>
+                  <w:p>
+                    <w:pPr>
+                      <w:pStyle w:val="Bibliography"/>
+                      <w:rPr>
+                        <w:noProof/>
+                      </w:rPr>
+                    </w:pPr>
+                    <w:r>
+                      <w:rPr>
+                        <w:noProof/>
+                      </w:rPr>
+                      <w:t xml:space="preserve">H. G. a. J. H. Yuling LIN, "An SVM-based Approach for Stock Market Trend Prediction," in </w:t>
+                    </w:r>
+                    <w:r>
+                      <w:rPr>
+                        <w:i/>
+                        <w:iCs/>
+                        <w:noProof/>
+                      </w:rPr>
+                      <w:t>International Joint Conference on Neural Networks (IJCNN)</w:t>
+                    </w:r>
+                    <w:r>
+                      <w:rPr>
+                        <w:noProof/>
+                      </w:rPr>
+                      <w:t xml:space="preserve">, 2013. </w:t>
+                    </w:r>
+                  </w:p>
+                </w:tc>
+              </w:tr>
+              <w:tr>
+                <w:trPr>
+                  <w:divId w:val="2104253473"/>
+                  <w:tblCellSpacing w:w="15" w:type="dxa"/>
+                </w:trPr>
+                <w:tc>
+                  <w:tcPr>
+                    <w:tcW w:w="50" w:type="pct"/>
+                    <w:hideMark/>
+                  </w:tcPr>
+                  <w:p>
+                    <w:pPr>
+                      <w:pStyle w:val="Bibliography"/>
+                      <w:rPr>
+                        <w:noProof/>
+                      </w:rPr>
+                    </w:pPr>
+                    <w:r>
+                      <w:rPr>
+                        <w:noProof/>
+                      </w:rPr>
+                      <w:t xml:space="preserve">[13] </w:t>
+                    </w:r>
+                  </w:p>
+                </w:tc>
+                <w:tc>
+                  <w:tcPr>
+                    <w:tcW w:w="0" w:type="auto"/>
+                    <w:hideMark/>
+                  </w:tcPr>
+                  <w:p>
+                    <w:pPr>
+                      <w:pStyle w:val="Bibliography"/>
+                      <w:rPr>
+                        <w:noProof/>
+                      </w:rPr>
+                    </w:pPr>
+                    <w:r>
+                      <w:rPr>
+                        <w:noProof/>
+                      </w:rPr>
+                      <w:t xml:space="preserve">M. D. D. W. a. T. L. Rui Ren, "Forecasting Stock Market Movement Direction Using," </w:t>
+                    </w:r>
+                    <w:r>
+                      <w:rPr>
+                        <w:i/>
+                        <w:iCs/>
+                        <w:noProof/>
+                      </w:rPr>
+                      <w:t xml:space="preserve">IEEE SYSTEMS JOURNAL, </w:t>
+                    </w:r>
+                    <w:r>
+                      <w:rPr>
+                        <w:noProof/>
+                      </w:rPr>
+                      <w:t xml:space="preserve">vol. 13, no. 1, 2019. </w:t>
+                    </w:r>
+                  </w:p>
+                </w:tc>
+              </w:tr>
+              <w:tr>
+                <w:trPr>
+                  <w:divId w:val="2104253473"/>
+                  <w:tblCellSpacing w:w="15" w:type="dxa"/>
+                </w:trPr>
+                <w:tc>
+                  <w:tcPr>
+                    <w:tcW w:w="50" w:type="pct"/>
+                    <w:hideMark/>
+                  </w:tcPr>
+                  <w:p>
+                    <w:pPr>
+                      <w:pStyle w:val="Bibliography"/>
+                      <w:rPr>
+                        <w:noProof/>
+                      </w:rPr>
+                    </w:pPr>
+                    <w:r>
+                      <w:rPr>
+                        <w:noProof/>
+                      </w:rPr>
+                      <w:t xml:space="preserve">[14] </w:t>
+                    </w:r>
+                  </w:p>
+                </w:tc>
+                <w:tc>
+                  <w:tcPr>
+                    <w:tcW w:w="0" w:type="auto"/>
+                    <w:hideMark/>
+                  </w:tcPr>
+                  <w:p>
+                    <w:pPr>
+                      <w:pStyle w:val="Bibliography"/>
+                      <w:rPr>
+                        <w:noProof/>
+                      </w:rPr>
+                    </w:pPr>
+                    <w:r>
+                      <w:rPr>
+                        <w:noProof/>
+                      </w:rPr>
+                      <w:t xml:space="preserve">V. R. E. G. V. K. M. Sreelekshmy Selvin, "Stock prediction using LSTM, RNN and CNN-sliding window model," in </w:t>
+                    </w:r>
+                    <w:r>
+                      <w:rPr>
+                        <w:i/>
+                        <w:iCs/>
+                        <w:noProof/>
+                      </w:rPr>
+                      <w:t>International Conference on Advances in Computing, Communications and Informatics (ICACCI)</w:t>
+                    </w:r>
+                    <w:r>
+                      <w:rPr>
+                        <w:noProof/>
+                      </w:rPr>
+                      <w:t xml:space="preserve">, 2017. </w:t>
+                    </w:r>
+                  </w:p>
+                </w:tc>
+              </w:tr>
+              <w:tr>
+                <w:trPr>
+                  <w:divId w:val="2104253473"/>
+                  <w:tblCellSpacing w:w="15" w:type="dxa"/>
+                </w:trPr>
+                <w:tc>
+                  <w:tcPr>
+                    <w:tcW w:w="50" w:type="pct"/>
+                    <w:hideMark/>
+                  </w:tcPr>
+                  <w:p>
+                    <w:pPr>
+                      <w:pStyle w:val="Bibliography"/>
+                      <w:rPr>
+                        <w:noProof/>
+                      </w:rPr>
+                    </w:pPr>
+                    <w:r>
+                      <w:rPr>
+                        <w:noProof/>
+                      </w:rPr>
+                      <w:t xml:space="preserve">[15] </w:t>
+                    </w:r>
+                  </w:p>
+                </w:tc>
+                <w:tc>
+                  <w:tcPr>
+                    <w:tcW w:w="0" w:type="auto"/>
+                    <w:hideMark/>
+                  </w:tcPr>
+                  <w:p>
+                    <w:pPr>
+                      <w:pStyle w:val="Bibliography"/>
+                      <w:rPr>
+                        <w:noProof/>
+                      </w:rPr>
+                    </w:pPr>
+                    <w:r>
+                      <w:rPr>
+                        <w:noProof/>
+                      </w:rPr>
+                      <w:t xml:space="preserve">A. L.-b. m. f. s. r. p. :. A. c. s. o. C. s. market, "A LSTM-based method for stock returns prediction :," in </w:t>
+                    </w:r>
+                    <w:r>
+                      <w:rPr>
+                        <w:i/>
+                        <w:iCs/>
+                        <w:noProof/>
+                      </w:rPr>
+                      <w:t>2015 IEEE International Conference on Big Data (Big Data)</w:t>
+                    </w:r>
+                    <w:r>
+                      <w:rPr>
+                        <w:noProof/>
+                      </w:rPr>
+                      <w:t xml:space="preserve">, Santa Clara, CA, USA, 2015. </w:t>
+                    </w:r>
+                  </w:p>
+                </w:tc>
+              </w:tr>
+              <w:tr>
+                <w:trPr>
+                  <w:divId w:val="2104253473"/>
+                  <w:tblCellSpacing w:w="15" w:type="dxa"/>
+                </w:trPr>
+                <w:tc>
+                  <w:tcPr>
+                    <w:tcW w:w="50" w:type="pct"/>
+                    <w:hideMark/>
+                  </w:tcPr>
+                  <w:p>
+                    <w:pPr>
+                      <w:pStyle w:val="Bibliography"/>
+                      <w:rPr>
+                        <w:noProof/>
+                      </w:rPr>
+                    </w:pPr>
+                    <w:r>
+                      <w:rPr>
+                        <w:noProof/>
+                      </w:rPr>
+                      <w:t xml:space="preserve">[16] </w:t>
+                    </w:r>
+                  </w:p>
+                </w:tc>
+                <w:tc>
+                  <w:tcPr>
+                    <w:tcW w:w="0" w:type="auto"/>
+                    <w:hideMark/>
+                  </w:tcPr>
+                  <w:p>
+                    <w:pPr>
+                      <w:pStyle w:val="Bibliography"/>
+                      <w:rPr>
+                        <w:noProof/>
+                      </w:rPr>
+                    </w:pPr>
+                    <w:r>
+                      <w:rPr>
+                        <w:noProof/>
+                      </w:rPr>
+                      <w:t xml:space="preserve">A. C. M. P. R. A. d. O. David M. Q. Nelson, "Stock Market’s Price Movement Prediction With LSTM Neural Networks," in </w:t>
+                    </w:r>
+                    <w:r>
+                      <w:rPr>
+                        <w:i/>
+                        <w:iCs/>
+                        <w:noProof/>
+                      </w:rPr>
+                      <w:t>2017 International Joint Conference on Neural Networks (IJCNN)</w:t>
+                    </w:r>
+                    <w:r>
+                      <w:rPr>
+                        <w:noProof/>
+                      </w:rPr>
+                      <w:t xml:space="preserve">, Anchorage, AK, USA, 2017. </w:t>
+                    </w:r>
+                  </w:p>
+                </w:tc>
+              </w:tr>
+              <w:tr>
+                <w:trPr>
+                  <w:divId w:val="2104253473"/>
+                  <w:tblCellSpacing w:w="15" w:type="dxa"/>
+                </w:trPr>
+                <w:tc>
+                  <w:tcPr>
+                    <w:tcW w:w="50" w:type="pct"/>
+                    <w:hideMark/>
+                  </w:tcPr>
+                  <w:p>
+                    <w:pPr>
+                      <w:pStyle w:val="Bibliography"/>
+                      <w:rPr>
+                        <w:noProof/>
+                      </w:rPr>
+                    </w:pPr>
+                    <w:r>
+                      <w:rPr>
+                        <w:noProof/>
+                      </w:rPr>
+                      <w:t xml:space="preserve">[17] </w:t>
+                    </w:r>
+                  </w:p>
+                </w:tc>
+                <w:tc>
+                  <w:tcPr>
+                    <w:tcW w:w="0" w:type="auto"/>
+                    <w:hideMark/>
+                  </w:tcPr>
+                  <w:p>
+                    <w:pPr>
+                      <w:pStyle w:val="Bibliography"/>
+                      <w:rPr>
+                        <w:noProof/>
+                      </w:rPr>
+                    </w:pPr>
+                    <w:r>
+                      <w:rPr>
+                        <w:noProof/>
+                      </w:rPr>
+                      <w:t xml:space="preserve">M. H. Adil MOGHAR, "Stock Market Prediction Using LSTM Recurrent Neural Network," </w:t>
+                    </w:r>
+                    <w:r>
+                      <w:rPr>
+                        <w:i/>
+                        <w:iCs/>
+                        <w:noProof/>
+                      </w:rPr>
+                      <w:t xml:space="preserve">Procedia Computer Science, </w:t>
+                    </w:r>
+                    <w:r>
+                      <w:rPr>
+                        <w:noProof/>
+                      </w:rPr>
+                      <w:t xml:space="preserve">vol. 170, pp. 1168-1173, 2020. </w:t>
+                    </w:r>
+                  </w:p>
+                </w:tc>
+              </w:tr>
+              <w:tr>
+                <w:trPr>
+                  <w:divId w:val="2104253473"/>
+                  <w:tblCellSpacing w:w="15" w:type="dxa"/>
+                </w:trPr>
+                <w:tc>
+                  <w:tcPr>
+                    <w:tcW w:w="50" w:type="pct"/>
+                    <w:hideMark/>
+                  </w:tcPr>
+                  <w:p>
+                    <w:pPr>
+                      <w:pStyle w:val="Bibliography"/>
+                      <w:rPr>
+                        <w:noProof/>
+                      </w:rPr>
+                    </w:pPr>
+                    <w:r>
+                      <w:rPr>
+                        <w:noProof/>
+                      </w:rPr>
+                      <w:lastRenderedPageBreak/>
+                      <w:t xml:space="preserve">[18] </w:t>
+                    </w:r>
+                  </w:p>
+                </w:tc>
+                <w:tc>
+                  <w:tcPr>
+                    <w:tcW w:w="0" w:type="auto"/>
+                    <w:hideMark/>
+                  </w:tcPr>
+                  <w:p>
+                    <w:pPr>
+                      <w:pStyle w:val="Bibliography"/>
+                      <w:rPr>
+                        <w:noProof/>
+                      </w:rPr>
+                    </w:pPr>
+                    <w:r>
+                      <w:rPr>
+                        <w:noProof/>
+                      </w:rPr>
+                      <w:t xml:space="preserve">H. P. S. V. Murtaza Roondiwala, "Predicting Stock Prices Using LSTM," </w:t>
+                    </w:r>
+                    <w:r>
+                      <w:rPr>
+                        <w:i/>
+                        <w:iCs/>
+                        <w:noProof/>
+                      </w:rPr>
+                      <w:t xml:space="preserve">International Journal of Science and Research (IJSR), </w:t>
+                    </w:r>
+                    <w:r>
+                      <w:rPr>
+                        <w:noProof/>
+                      </w:rPr>
+                      <w:t xml:space="preserve">vol. 6, no. 4, 2017. </w:t>
+                    </w:r>
+                  </w:p>
+                </w:tc>
+              </w:tr>
+              <w:tr>
+                <w:trPr>
+                  <w:divId w:val="2104253473"/>
+                  <w:tblCellSpacing w:w="15" w:type="dxa"/>
+                </w:trPr>
+                <w:tc>
+                  <w:tcPr>
+                    <w:tcW w:w="50" w:type="pct"/>
+                    <w:hideMark/>
+                  </w:tcPr>
+                  <w:p>
+                    <w:pPr>
+                      <w:pStyle w:val="Bibliography"/>
+                      <w:rPr>
+                        <w:noProof/>
+                      </w:rPr>
+                    </w:pPr>
+                    <w:r>
+                      <w:rPr>
+                        <w:noProof/>
+                      </w:rPr>
+                      <w:t xml:space="preserve">[19] </w:t>
+                    </w:r>
+                  </w:p>
+                </w:tc>
+                <w:tc>
+                  <w:tcPr>
+                    <w:tcW w:w="0" w:type="auto"/>
+                    <w:hideMark/>
+                  </w:tcPr>
+                  <w:p>
+                    <w:pPr>
+                      <w:pStyle w:val="Bibliography"/>
+                      <w:rPr>
+                        <w:noProof/>
+                      </w:rPr>
+                    </w:pPr>
+                    <w:r>
+                      <w:rPr>
+                        <w:noProof/>
+                      </w:rPr>
+                      <w:t xml:space="preserve">A. Y. T. M. K. U. Ryo Akita, "Deep Learning for Stock Prediction Using Numerical and Textual Information," in </w:t>
+                    </w:r>
+                    <w:r>
+                      <w:rPr>
+                        <w:i/>
+                        <w:iCs/>
+                        <w:noProof/>
+                      </w:rPr>
+                      <w:t>2016 IEEE/ACIS 15th International Conference on Computer and Information Science (ICIS)</w:t>
+                    </w:r>
+                    <w:r>
+                      <w:rPr>
+                        <w:noProof/>
+                      </w:rPr>
+                      <w:t xml:space="preserve">, 2016. </w:t>
+                    </w:r>
+                  </w:p>
+                </w:tc>
+              </w:tr>
+              <w:tr>
+                <w:trPr>
+                  <w:divId w:val="2104253473"/>
+                  <w:tblCellSpacing w:w="15" w:type="dxa"/>
+                </w:trPr>
+                <w:tc>
+                  <w:tcPr>
+                    <w:tcW w:w="50" w:type="pct"/>
+                    <w:hideMark/>
+                  </w:tcPr>
+                  <w:p>
+                    <w:pPr>
+                      <w:pStyle w:val="Bibliography"/>
+                      <w:rPr>
+                        <w:noProof/>
+                      </w:rPr>
+                    </w:pPr>
+                    <w:r>
+                      <w:rPr>
+                        <w:noProof/>
+                      </w:rPr>
+                      <w:t xml:space="preserve">[20] </w:t>
+                    </w:r>
+                  </w:p>
+                </w:tc>
+                <w:tc>
+                  <w:tcPr>
+                    <w:tcW w:w="0" w:type="auto"/>
+                    <w:hideMark/>
+                  </w:tcPr>
+                  <w:p>
+                    <w:pPr>
+                      <w:pStyle w:val="Bibliography"/>
+                      <w:rPr>
+                        <w:noProof/>
+                      </w:rPr>
+                    </w:pPr>
+                    <w:r>
+                      <w:rPr>
+                        <w:noProof/>
+                      </w:rPr>
+                      <w:t xml:space="preserve">G. E. V. K. M. S. K. Hiransha M, "NSE Stock Market Prediction Using Deep-Learning Models," </w:t>
+                    </w:r>
+                    <w:r>
+                      <w:rPr>
+                        <w:i/>
+                        <w:iCs/>
+                        <w:noProof/>
+                      </w:rPr>
+                      <w:t xml:space="preserve">Procedia Computer Science, </w:t>
+                    </w:r>
+                    <w:r>
+                      <w:rPr>
+                        <w:noProof/>
+                      </w:rPr>
+                      <w:t xml:space="preserve">vol. 132, pp. 1351-1362, 2018. </w:t>
+                    </w:r>
+                  </w:p>
+                </w:tc>
+              </w:tr>
+              <w:tr>
+                <w:trPr>
+                  <w:divId w:val="2104253473"/>
+                  <w:tblCellSpacing w:w="15" w:type="dxa"/>
+                </w:trPr>
+                <w:tc>
+                  <w:tcPr>
+                    <w:tcW w:w="50" w:type="pct"/>
+                    <w:hideMark/>
+                  </w:tcPr>
+                  <w:p>
+                    <w:pPr>
+                      <w:pStyle w:val="Bibliography"/>
+                      <w:rPr>
+                        <w:noProof/>
+                      </w:rPr>
+                    </w:pPr>
+                    <w:r>
+                      <w:rPr>
+                        <w:noProof/>
+                      </w:rPr>
+                      <w:t xml:space="preserve">[21] </w:t>
+                    </w:r>
+                  </w:p>
+                </w:tc>
+                <w:tc>
+                  <w:tcPr>
+                    <w:tcW w:w="0" w:type="auto"/>
+                    <w:hideMark/>
+                  </w:tcPr>
+                  <w:p>
+                    <w:pPr>
+                      <w:pStyle w:val="Bibliography"/>
+                      <w:rPr>
+                        <w:noProof/>
+                      </w:rPr>
+                    </w:pPr>
+                    <w:r>
+                      <w:rPr>
+                        <w:noProof/>
+                      </w:rPr>
+                      <w:t xml:space="preserve">A. Sharma, D. Bhuriya and U. Singh, "Survey of stock market prediction using machine learning approach," in </w:t>
+                    </w:r>
+                    <w:r>
+                      <w:rPr>
+                        <w:i/>
+                        <w:iCs/>
+                        <w:noProof/>
+                      </w:rPr>
+                      <w:t>2017 International conference of Electronics, Communication and Aerospace Technology (ICECA)</w:t>
+                    </w:r>
+                    <w:r>
+                      <w:rPr>
+                        <w:noProof/>
+                      </w:rPr>
+                      <w:t xml:space="preserve">, Coimbatore, India, 2017. </w:t>
+                    </w:r>
+                  </w:p>
+                </w:tc>
+              </w:tr>
+              <w:tr>
+                <w:trPr>
+                  <w:divId w:val="2104253473"/>
+                  <w:tblCellSpacing w:w="15" w:type="dxa"/>
+                </w:trPr>
+                <w:tc>
+                  <w:tcPr>
+                    <w:tcW w:w="50" w:type="pct"/>
+                    <w:hideMark/>
+                  </w:tcPr>
+                  <w:p>
+                    <w:pPr>
+                      <w:pStyle w:val="Bibliography"/>
+                      <w:rPr>
+                        <w:noProof/>
+                      </w:rPr>
+                    </w:pPr>
+                    <w:r>
+                      <w:rPr>
+                        <w:noProof/>
+                      </w:rPr>
+                      <w:t xml:space="preserve">[22] </w:t>
+                    </w:r>
+                  </w:p>
+                </w:tc>
+                <w:tc>
+                  <w:tcPr>
+                    <w:tcW w:w="0" w:type="auto"/>
+                    <w:hideMark/>
+                  </w:tcPr>
+                  <w:p>
+                    <w:pPr>
+                      <w:pStyle w:val="Bibliography"/>
+                      <w:rPr>
+                        <w:noProof/>
+                      </w:rPr>
+                    </w:pPr>
+                    <w:r>
+                      <w:rPr>
+                        <w:noProof/>
+                      </w:rPr>
+                      <w:t xml:space="preserve">E. S. F. K. H. M. S. Ahmad Kazema, "Support vector regression with chaos-based firefly algorithm for stock market," </w:t>
+                    </w:r>
+                    <w:r>
+                      <w:rPr>
+                        <w:i/>
+                        <w:iCs/>
+                        <w:noProof/>
+                      </w:rPr>
+                      <w:t xml:space="preserve">Applied Soft Computing, </w:t>
+                    </w:r>
+                    <w:r>
+                      <w:rPr>
+                        <w:noProof/>
+                      </w:rPr>
+                      <w:t xml:space="preserve">vol. 13, no. 2, pp. 947-958, 2013. </w:t>
+                    </w:r>
+                  </w:p>
+                </w:tc>
+              </w:tr>
+              <w:tr>
+                <w:trPr>
+                  <w:divId w:val="2104253473"/>
+                  <w:tblCellSpacing w:w="15" w:type="dxa"/>
+                </w:trPr>
+                <w:tc>
+                  <w:tcPr>
+                    <w:tcW w:w="50" w:type="pct"/>
+                    <w:hideMark/>
+                  </w:tcPr>
+                  <w:p>
+                    <w:pPr>
+                      <w:pStyle w:val="Bibliography"/>
+                      <w:rPr>
+                        <w:noProof/>
+                      </w:rPr>
+                    </w:pPr>
+                    <w:r>
+                      <w:rPr>
+                        <w:noProof/>
+                      </w:rPr>
+                      <w:t xml:space="preserve">[23] </w:t>
+                    </w:r>
+                  </w:p>
+                </w:tc>
+                <w:tc>
+                  <w:tcPr>
+                    <w:tcW w:w="0" w:type="auto"/>
+                    <w:hideMark/>
+                  </w:tcPr>
+                  <w:p>
+                    <w:pPr>
+                      <w:pStyle w:val="Bibliography"/>
+                      <w:rPr>
+                        <w:noProof/>
+                      </w:rPr>
+                    </w:pPr>
+                    <w:r>
+                      <w:rPr>
+                        <w:noProof/>
+                      </w:rPr>
+                      <w:t xml:space="preserve">N. H. I. H. M. K. A. S. Khalid Alkhatib, "Stock Price Prediction Using K-Nearest Neighbor (kNN) Algorithm," </w:t>
+                    </w:r>
+                    <w:r>
+                      <w:rPr>
+                        <w:i/>
+                        <w:iCs/>
+                        <w:noProof/>
+                      </w:rPr>
+                      <w:t xml:space="preserve">International Journal of Business, Humanities and Technology , </w:t>
+                    </w:r>
+                    <w:r>
+                      <w:rPr>
+                        <w:noProof/>
+                      </w:rPr>
+                      <w:t xml:space="preserve">vol. 3, 2013. </w:t>
+                    </w:r>
+                  </w:p>
+                </w:tc>
+              </w:tr>
+              <w:tr>
+                <w:trPr>
+                  <w:divId w:val="2104253473"/>
+                  <w:tblCellSpacing w:w="15" w:type="dxa"/>
+                </w:trPr>
+                <w:tc>
+                  <w:tcPr>
+                    <w:tcW w:w="50" w:type="pct"/>
+                    <w:hideMark/>
+                  </w:tcPr>
+                  <w:p>
+                    <w:pPr>
+                      <w:pStyle w:val="Bibliography"/>
+                      <w:rPr>
+                        <w:noProof/>
+                      </w:rPr>
+                    </w:pPr>
+                    <w:r>
+                      <w:rPr>
+                        <w:noProof/>
+                      </w:rPr>
+                      <w:t xml:space="preserve">[24] </w:t>
+                    </w:r>
+                  </w:p>
+                </w:tc>
+                <w:tc>
+                  <w:tcPr>
+                    <w:tcW w:w="0" w:type="auto"/>
+                    <w:hideMark/>
+                  </w:tcPr>
+                  <w:p>
+                    <w:pPr>
+                      <w:pStyle w:val="Bibliography"/>
+                      <w:rPr>
+                        <w:noProof/>
+                      </w:rPr>
+                    </w:pPr>
+                    <w:r>
+                      <w:rPr>
+                        <w:noProof/>
+                      </w:rPr>
+                      <w:t xml:space="preserve">S. D. Venkata Sai P Bhamidipati, "Stock Price Prediction using Random Forest Classifier and Backtesting," in </w:t>
+                    </w:r>
+                    <w:r>
+                      <w:rPr>
+                        <w:i/>
+                        <w:iCs/>
+                        <w:noProof/>
+                      </w:rPr>
+                      <w:t>2023 International Conference on Computer Communication and Informatics (ICCCI)</w:t>
+                    </w:r>
+                    <w:r>
+                      <w:rPr>
+                        <w:noProof/>
+                      </w:rPr>
+                      <w:t xml:space="preserve">, 2023. </w:t>
+                    </w:r>
+                  </w:p>
+                </w:tc>
+              </w:tr>
+            </w:tbl>
+            <w:p>
+              <w:pPr>
+                <w:divId w:val="2104253473"/>
+                <w:rPr>
+                  <w:rFonts w:eastAsia="Times New Roman"/>
+                  <w:noProof/>
+                </w:rPr>
+              </w:pPr>
+            </w:p>
+            <w:p>
+              <w:r>
+                <w:rPr>
+                  <w:b/>
+                  <w:bCs/>
+                  <w:noProof/>
+                </w:rPr>
+                <w:fldChar w:fldCharType="end"/>
+              </w:r>
+            </w:p>
+          </w:sdtContent>
+        </w:sdt>
+      </w:sdtContent>
+    </w:sdt>
+    <w:p/>
     <w:sectPr>
       <w:pgSz w:w="11909" w:h="16834" w:code="9"/>
       <w:pgMar w:top="1440" w:right="1440" w:bottom="1440" w:left="1440" w:header="720" w:footer="720" w:gutter="0"/>
@@ -1941,7 +4869,7 @@
     <w:autoRedefine/>
     <w:uiPriority w:val="9"/>
     <w:qFormat/>
-    <w:rsid w:val="00C07182"/>
+    <w:rsid w:val="008E750E"/>
     <w:pPr>
       <w:keepNext/>
       <w:keepLines/>
@@ -1950,6 +4878,7 @@
     </w:pPr>
     <w:rPr>
       <w:rFonts w:eastAsiaTheme="majorEastAsia" w:cstheme="majorBidi"/>
+      <w:b/>
       <w:bCs/>
       <w:color w:val="0E101A"/>
       <w:sz w:val="32"/>
@@ -1959,6 +4888,7 @@
   <w:style w:type="character" w:default="1" w:styleId="DefaultParagraphFont">
     <w:name w:val="Default Paragraph Font"/>
     <w:uiPriority w:val="1"/>
+    <w:semiHidden/>
     <w:unhideWhenUsed/>
   </w:style>
   <w:style w:type="table" w:default="1" w:styleId="TableNormal">
@@ -1987,9 +4917,10 @@
     <w:basedOn w:val="DefaultParagraphFont"/>
     <w:link w:val="Heading1"/>
     <w:uiPriority w:val="9"/>
-    <w:rsid w:val="00C07182"/>
+    <w:rsid w:val="008E750E"/>
     <w:rPr>
       <w:rFonts w:eastAsiaTheme="majorEastAsia" w:cstheme="majorBidi"/>
+      <w:b/>
       <w:bCs/>
       <w:color w:val="0E101A"/>
       <w:sz w:val="32"/>
@@ -2065,6 +4996,14 @@
       <w:color w:val="0563C1" w:themeColor="hyperlink"/>
       <w:u w:val="single"/>
     </w:rPr>
+  </w:style>
+  <w:style w:type="paragraph" w:styleId="Bibliography">
+    <w:name w:val="Bibliography"/>
+    <w:basedOn w:val="Normal"/>
+    <w:next w:val="Normal"/>
+    <w:uiPriority w:val="37"/>
+    <w:unhideWhenUsed/>
+    <w:rsid w:val="003231DC"/>
   </w:style>
 </w:styles>
 </file>
@@ -2365,11 +5304,522 @@
 </file>
 
 <file path=customXml/item1.xml><?xml version="1.0" encoding="utf-8"?>
-<b:Sources xmlns:b="http://schemas.openxmlformats.org/officeDocument/2006/bibliography" xmlns="http://schemas.openxmlformats.org/officeDocument/2006/bibliography" SelectedStyle="\IEEE2006OfficeOnline.xsl" StyleName="IEEE" Version="2006"/>
+<b:Sources xmlns:b="http://schemas.openxmlformats.org/officeDocument/2006/bibliography" xmlns="http://schemas.openxmlformats.org/officeDocument/2006/bibliography" SelectedStyle="\IEEE2006OfficeOnline.xsl" StyleName="IEEE" Version="2006">
+  <b:Source>
+    <b:Tag>Lat23</b:Tag>
+    <b:SourceType>ConferenceProceedings</b:SourceType>
+    <b:Guid>{88C43DA7-4AC3-4C2F-8D28-C68464A11854}</b:Guid>
+    <b:Author>
+      <b:Author>
+        <b:NameList>
+          <b:Person>
+            <b:Last>Latrisha N. Mintaryaa</b:Last>
+            <b:First>Jeta</b:First>
+            <b:Middle>N.M. Halim,Callista Angie, Said Achmad, Aditya Kurniawan</b:Middle>
+          </b:Person>
+        </b:NameList>
+      </b:Author>
+    </b:Author>
+    <b:Title>Machine learning approaches in stock market prediction: A systematic literature review</b:Title>
+    <b:Year>2023</b:Year>
+    <b:ConferenceName>International Conference on Computer Science and Computational Intelligence</b:ConferenceName>
+    <b:RefOrder>1</b:RefOrder>
+  </b:Source>
+  <b:Source>
+    <b:Tag>Chi13</b:Tag>
+    <b:SourceType>ConferenceProceedings</b:SourceType>
+    <b:Guid>{E3CA2BF4-EA86-43AF-AFB5-7D5C873135F4}</b:Guid>
+    <b:Author>
+      <b:Author>
+        <b:NameList>
+          <b:Person>
+            <b:Last>Chin Kim On</b:Last>
+            <b:First>Rayner</b:First>
+            <b:Middle>Alfred , Patricia Anthony</b:Middle>
+          </b:Person>
+        </b:NameList>
+      </b:Author>
+    </b:Author>
+    <b:Title>A review of stock market prediction with Artificial neural network (ANN)</b:Title>
+    <b:Year>2013</b:Year>
+    <b:ConferenceName> IEEE International Conference on Control System, Computing and Engineering,</b:ConferenceName>
+    <b:RefOrder>2</b:RefOrder>
+  </b:Source>
+  <b:Source>
+    <b:Tag>Bin12</b:Tag>
+    <b:SourceType>ConferenceProceedings</b:SourceType>
+    <b:Guid>{3D35BA72-7831-4320-98FB-A0441CC3BF30}</b:Guid>
+    <b:Author>
+      <b:Author>
+        <b:NameList>
+          <b:Person>
+            <b:Last>Bing Yang</b:Last>
+            <b:First>Hao</b:First>
+            <b:Middle>Jiankun, Zhang Sichang</b:Middle>
+          </b:Person>
+        </b:NameList>
+      </b:Author>
+    </b:Author>
+    <b:Title>Stock Market Prediction Using Artificial Neural Networks</b:Title>
+    <b:Year>2012</b:Year>
+    <b:ConferenceName>Trans Tech Publications Ltd</b:ConferenceName>
+    <b:City>Switzerland</b:City>
+    <b:RefOrder>3</b:RefOrder>
+  </b:Source>
+  <b:Source>
+    <b:Tag>Wen12</b:Tag>
+    <b:SourceType>JournalArticle</b:SourceType>
+    <b:Guid>{20CC34E5-F856-413F-8595-E44A7712F4BE}</b:Guid>
+    <b:Title>Combining nonlinear independent component analysis and neural network for</b:Title>
+    <b:Year>2012</b:Year>
+    <b:Author>
+      <b:Author>
+        <b:NameList>
+          <b:Person>
+            <b:Last>Wensheng Dai</b:Last>
+            <b:First>Jui-Yu</b:First>
+            <b:Middle>Wu, Chi-Jie Lu</b:Middle>
+          </b:Person>
+        </b:NameList>
+      </b:Author>
+    </b:Author>
+    <b:JournalName>Expert Systems with Applications</b:JournalName>
+    <b:RefOrder>4</b:RefOrder>
+  </b:Source>
+  <b:Source>
+    <b:Tag>Stock</b:Tag>
+    <b:SourceType>JournalArticle</b:SourceType>
+    <b:Guid>{D4B44D62-021C-432F-805E-7BF595D16F62}</b:Guid>
+    <b:Author>
+      <b:Author>
+        <b:NameList>
+          <b:Person>
+            <b:Last>Michel Ballings</b:Last>
+            <b:First>Drik</b:First>
+            <b:Middle>Van den Poel, Nathalie Hespeels, Ruben Gryp</b:Middle>
+          </b:Person>
+        </b:NameList>
+      </b:Author>
+    </b:Author>
+    <b:Title>Evaluating multiple classifiers for stock price direction prediction</b:Title>
+    <b:JournalName>Expert Systems with Applications</b:JournalName>
+    <b:Year>2015</b:Year>
+    <b:RefOrder>5</b:RefOrder>
+  </b:Source>
+  <b:Source>
+    <b:Tag>Jig14</b:Tag>
+    <b:SourceType>JournalArticle</b:SourceType>
+    <b:Guid>{FF40D284-11DB-4832-B56F-ED230BFD47D9}</b:Guid>
+    <b:Author>
+      <b:Author>
+        <b:NameList>
+          <b:Person>
+            <b:Last>Jigar Patel</b:Last>
+            <b:First>Sahil</b:First>
+            <b:Middle>Shah, Priyank Thakkar, K. Kotecha</b:Middle>
+          </b:Person>
+        </b:NameList>
+      </b:Author>
+    </b:Author>
+    <b:Title>Predicting stock and stock price index movement using Trend</b:Title>
+    <b:JournalName>Expert Systems with Applications</b:JournalName>
+    <b:Year>2014</b:Year>
+    <b:RefOrder>6</b:RefOrder>
+  </b:Source>
+  <b:Source>
+    <b:Tag>Jig141</b:Tag>
+    <b:SourceType>JournalArticle</b:SourceType>
+    <b:Guid>{3C891498-AAF0-4E2A-9C05-6E5ACBC9F69F}</b:Guid>
+    <b:Author>
+      <b:Author>
+        <b:NameList>
+          <b:Person>
+            <b:Last>Jigar Patel</b:Last>
+            <b:First>Sahil</b:First>
+            <b:Middle>Shah, Priyank Thakkar, K. Kotecha</b:Middle>
+          </b:Person>
+        </b:NameList>
+      </b:Author>
+    </b:Author>
+    <b:Title>Predicting stock market index using fusion of machine learning</b:Title>
+    <b:JournalName>Expert Systems with Applications</b:JournalName>
+    <b:Year>2014</b:Year>
+    <b:Month>October</b:Month>
+    <b:Day>31</b:Day>
+    <b:RefOrder>7</b:RefOrder>
+  </b:Source>
+  <b:Source>
+    <b:Tag>Fag13</b:Tag>
+    <b:SourceType>JournalArticle</b:SourceType>
+    <b:Guid>{78738FEC-54D9-4BD6-BA04-FD00F7977E0A}</b:Guid>
+    <b:Author>
+      <b:Author>
+        <b:NameList>
+          <b:Person>
+            <b:Last>Fagner A. de Oliveira</b:Last>
+            <b:First>Cristiane</b:First>
+            <b:Middle>N. Nobre,, Luis E. Zárate</b:Middle>
+          </b:Person>
+        </b:NameList>
+      </b:Author>
+    </b:Author>
+    <b:Title>Applying Artificial Neural Networks to prediction of stock price and improvement of the directional prediction index – Case study of PETR4, Petrobras, Brazil</b:Title>
+    <b:JournalName>Expert Systems with Applications</b:JournalName>
+    <b:Year>2013</b:Year>
+    <b:RefOrder>8</b:RefOrder>
+  </b:Source>
+  <b:Source>
+    <b:Tag>Xia14</b:Tag>
+    <b:SourceType>JournalArticle</b:SourceType>
+    <b:Guid>{1F266032-6B97-4F2C-AF2F-81C125BD3509}</b:Guid>
+    <b:Author>
+      <b:Author>
+        <b:NameList>
+          <b:Person>
+            <b:Last>Xiaodong Li</b:Last>
+            <b:First>Haoran</b:First>
+            <b:Middle>Xie , Ran Wang ,Yi Cai ,Jingjing Cao , Feng Wang ,Huaqing Min ,Xiaotie Deng</b:Middle>
+          </b:Person>
+        </b:NameList>
+      </b:Author>
+    </b:Author>
+    <b:Title>Empirical analysis: stock market prediction via extreme learning</b:Title>
+    <b:JournalName>Extreme Learning Machine and Application</b:JournalName>
+    <b:Year>2014</b:Year>
+    <b:RefOrder>9</b:RefOrder>
+  </b:Source>
+  <b:Source>
+    <b:Tag>Xia141</b:Tag>
+    <b:SourceType>JournalArticle</b:SourceType>
+    <b:Guid>{F227104E-A577-4E0E-A617-3A2E2A2B09DD}</b:Guid>
+    <b:Author>
+      <b:Author>
+        <b:NameList>
+          <b:Person>
+            <b:Last>Xiao Ding</b:Last>
+            <b:First>Yue</b:First>
+            <b:Middle>Zhang, Ting Liu, Junwen Duan</b:Middle>
+          </b:Person>
+        </b:NameList>
+      </b:Author>
+    </b:Author>
+    <b:Title>Using Structured Events to Predict Stock Price Movement:</b:Title>
+    <b:JournalName> Conference on Empirical Methods in Natural Language Processing (EMNLP)</b:JournalName>
+    <b:Year>2014</b:Year>
+    <b:Pages>1415–1425</b:Pages>
+    <b:RefOrder>10</b:RefOrder>
+  </b:Source>
+  <b:Source>
+    <b:Tag>Osm13</b:Tag>
+    <b:SourceType>JournalArticle</b:SourceType>
+    <b:Guid>{203D62AA-BB1F-464D-A89B-671FEADC1909}</b:Guid>
+    <b:Author>
+      <b:Author>
+        <b:NameList>
+          <b:Person>
+            <b:Last>Osman Hegazy</b:Last>
+            <b:First>Omar</b:First>
+            <b:Middle>S. Soliman and Mustafa Abdul Salam</b:Middle>
+          </b:Person>
+        </b:NameList>
+      </b:Author>
+    </b:Author>
+    <b:Title>A Machine Learning Model for Stock Market </b:Title>
+    <b:JournalName>International Journal of Computer Science and Telecommunications</b:JournalName>
+    <b:Year>2013</b:Year>
+    <b:Volume>4</b:Volume>
+    <b:Issue>12</b:Issue>
+    <b:RefOrder>11</b:RefOrder>
+  </b:Source>
+  <b:Source>
+    <b:Tag>Yul13</b:Tag>
+    <b:SourceType>ConferenceProceedings</b:SourceType>
+    <b:Guid>{755CCB6C-17BE-4448-9E2D-17FB31A43D6D}</b:Guid>
+    <b:Author>
+      <b:Author>
+        <b:NameList>
+          <b:Person>
+            <b:Last>Yuling LIN</b:Last>
+            <b:First>Haixiang</b:First>
+            <b:Middle>GUO and Jinglu HU</b:Middle>
+          </b:Person>
+        </b:NameList>
+      </b:Author>
+    </b:Author>
+    <b:Title>An SVM-based Approach for Stock Market Trend Prediction</b:Title>
+    <b:Year>2013</b:Year>
+    <b:ConferenceName>International Joint Conference on Neural Networks (IJCNN)</b:ConferenceName>
+    <b:RefOrder>12</b:RefOrder>
+  </b:Source>
+  <b:Source>
+    <b:Tag>Rui19</b:Tag>
+    <b:SourceType>JournalArticle</b:SourceType>
+    <b:Guid>{E6D82D71-D76A-42D4-8CD6-B97CFABD112B}</b:Guid>
+    <b:Author>
+      <b:Author>
+        <b:NameList>
+          <b:Person>
+            <b:Last>Rui Ren</b:Last>
+            <b:First>Member,</b:First>
+            <b:Middle>Desheng Dash Wu, and Tianxiang Liu</b:Middle>
+          </b:Person>
+        </b:NameList>
+      </b:Author>
+    </b:Author>
+    <b:Title>Forecasting Stock Market Movement Direction Using</b:Title>
+    <b:Year>2019</b:Year>
+    <b:JournalName>IEEE SYSTEMS JOURNAL</b:JournalName>
+    <b:Volume>13</b:Volume>
+    <b:Issue>1</b:Issue>
+    <b:RefOrder>13</b:RefOrder>
+  </b:Source>
+  <b:Source>
+    <b:Tag>Sre17</b:Tag>
+    <b:SourceType>ConferenceProceedings</b:SourceType>
+    <b:Guid>{04A09E21-C172-4ED6-9937-42D58FDB6F61}</b:Guid>
+    <b:Title>Stock prediction using LSTM, RNN and CNN-sliding window model</b:Title>
+    <b:Year>2017</b:Year>
+    <b:Author>
+      <b:Author>
+        <b:NameList>
+          <b:Person>
+            <b:Last>Sreelekshmy Selvin</b:Last>
+            <b:First>Vinayakumar</b:First>
+            <b:Middle>Ravi, E.A Gopalakrishnan, Vijay Krishna Menon</b:Middle>
+          </b:Person>
+        </b:NameList>
+      </b:Author>
+    </b:Author>
+    <b:ConferenceName>International Conference on Advances in Computing, Communications and Informatics (ICACCI)</b:ConferenceName>
+    <b:RefOrder>14</b:RefOrder>
+  </b:Source>
+  <b:Source>
+    <b:Tag>ALS15</b:Tag>
+    <b:SourceType>ConferenceProceedings</b:SourceType>
+    <b:Guid>{A854E035-380C-4227-9C62-B47813979158}</b:Guid>
+    <b:Author>
+      <b:Author>
+        <b:NameList>
+          <b:Person>
+            <b:Last>market</b:Last>
+            <b:First>A</b:First>
+            <b:Middle>LSTM-based method for stock returns prediction : A case study of China stock</b:Middle>
+          </b:Person>
+        </b:NameList>
+      </b:Author>
+    </b:Author>
+    <b:Title>A LSTM-based method for stock returns prediction : </b:Title>
+    <b:Year>2015</b:Year>
+    <b:ConferenceName>2015 IEEE International Conference on Big Data (Big Data)</b:ConferenceName>
+    <b:City>Santa Clara, CA, USA</b:City>
+    <b:RefOrder>15</b:RefOrder>
+  </b:Source>
+  <b:Source>
+    <b:Tag>Dav17</b:Tag>
+    <b:SourceType>ConferenceProceedings</b:SourceType>
+    <b:Guid>{E183B20C-6B60-45D8-9DD9-EFF7CEF55CB7}</b:Guid>
+    <b:Author>
+      <b:Author>
+        <b:NameList>
+          <b:Person>
+            <b:Last>David M. Q. Nelson</b:Last>
+            <b:First>Adriano</b:First>
+            <b:Middle>C. M. Pereira, Renato A. de Oliveira</b:Middle>
+          </b:Person>
+        </b:NameList>
+      </b:Author>
+    </b:Author>
+    <b:Title>Stock Market’s Price Movement Prediction With LSTM Neural Networks</b:Title>
+    <b:Year>2017</b:Year>
+    <b:ConferenceName>2017 International Joint Conference on Neural Networks (IJCNN)</b:ConferenceName>
+    <b:City>Anchorage, AK, USA</b:City>
+    <b:Publisher>IEEE</b:Publisher>
+    <b:RefOrder>16</b:RefOrder>
+  </b:Source>
+  <b:Source>
+    <b:Tag>Adi20</b:Tag>
+    <b:SourceType>JournalArticle</b:SourceType>
+    <b:Guid>{0198AEF1-08F6-4A04-86DD-089F9D478028}</b:Guid>
+    <b:Author>
+      <b:Author>
+        <b:NameList>
+          <b:Person>
+            <b:Last>Adil MOGHAR</b:Last>
+            <b:First>Mhamed</b:First>
+            <b:Middle>Hamiche</b:Middle>
+          </b:Person>
+        </b:NameList>
+      </b:Author>
+    </b:Author>
+    <b:Title>Stock Market Prediction Using LSTM Recurrent Neural Network</b:Title>
+    <b:Year>2020</b:Year>
+    <b:ConferenceName>Procedia Computer Science</b:ConferenceName>
+    <b:JournalName>Procedia Computer Science</b:JournalName>
+    <b:Pages> 1168-1173</b:Pages>
+    <b:Volume>170</b:Volume>
+    <b:RefOrder>17</b:RefOrder>
+  </b:Source>
+  <b:Source>
+    <b:Tag>Mur17</b:Tag>
+    <b:SourceType>JournalArticle</b:SourceType>
+    <b:Guid>{6E77EBA6-2BCB-4630-8785-16985A700DAF}</b:Guid>
+    <b:Author>
+      <b:Author>
+        <b:NameList>
+          <b:Person>
+            <b:Last>Murtaza Roondiwala</b:Last>
+            <b:First>Harshal</b:First>
+            <b:Middle>Patel, Shraddha Varma</b:Middle>
+          </b:Person>
+        </b:NameList>
+      </b:Author>
+    </b:Author>
+    <b:Title>Predicting Stock Prices Using LSTM</b:Title>
+    <b:JournalName>International Journal of Science and Research (IJSR)</b:JournalName>
+    <b:Year>2017</b:Year>
+    <b:Volume>6</b:Volume>
+    <b:Issue>4</b:Issue>
+    <b:RefOrder>18</b:RefOrder>
+  </b:Source>
+  <b:Source>
+    <b:Tag>Ryo16</b:Tag>
+    <b:SourceType>ConferenceProceedings</b:SourceType>
+    <b:Guid>{64A167DD-301B-4928-AC15-BAE01D7A3D5F}</b:Guid>
+    <b:Author>
+      <b:Author>
+        <b:NameList>
+          <b:Person>
+            <b:Last>Ryo Akita</b:Last>
+            <b:First>Akira</b:First>
+            <b:Middle>Yoshihara, Takashi Matsubara, Kuniaki Uehara</b:Middle>
+          </b:Person>
+        </b:NameList>
+      </b:Author>
+    </b:Author>
+    <b:Title>Deep Learning for Stock Prediction Using Numerical and Textual Information</b:Title>
+    <b:Year>2016</b:Year>
+    <b:ConferenceName>2016 IEEE/ACIS 15th International Conference on Computer and Information Science (ICIS)</b:ConferenceName>
+    <b:RefOrder>19</b:RefOrder>
+  </b:Source>
+  <b:Source>
+    <b:Tag>Hir18</b:Tag>
+    <b:SourceType>JournalArticle</b:SourceType>
+    <b:Guid>{50C393D3-265F-48E2-A80F-A415E80BB607}</b:Guid>
+    <b:Author>
+      <b:Author>
+        <b:NameList>
+          <b:Person>
+            <b:Last>Hiransha M</b:Last>
+            <b:First>Gopalakrishnan</b:First>
+            <b:Middle>E.A, Vijay Krishna Menon, SOman K.P</b:Middle>
+          </b:Person>
+        </b:NameList>
+      </b:Author>
+    </b:Author>
+    <b:Title>NSE Stock Market Prediction Using Deep-Learning Models</b:Title>
+    <b:Year>2018</b:Year>
+    <b:JournalName>Procedia Computer Science</b:JournalName>
+    <b:Pages>1351-1362</b:Pages>
+    <b:Volume>132</b:Volume>
+    <b:RefOrder>20</b:RefOrder>
+  </b:Source>
+  <b:Source>
+    <b:Tag>Sha17</b:Tag>
+    <b:SourceType>ConferenceProceedings</b:SourceType>
+    <b:Guid>{A8FE3187-F6D6-46FF-882B-409841C466B1}</b:Guid>
+    <b:Author>
+      <b:Author>
+        <b:NameList>
+          <b:Person>
+            <b:Last>Sharma</b:Last>
+            <b:First>Ashish</b:First>
+          </b:Person>
+          <b:Person>
+            <b:Last>Bhuriya</b:Last>
+            <b:First>Dinesh</b:First>
+          </b:Person>
+          <b:Person>
+            <b:Last>Singh</b:Last>
+            <b:First>Upendra</b:First>
+          </b:Person>
+        </b:NameList>
+      </b:Author>
+    </b:Author>
+    <b:Title>Survey of stock market prediction using machine learning approach</b:Title>
+    <b:Year>2017</b:Year>
+    <b:ConferenceName>2017 International conference of Electronics, Communication and Aerospace Technology (ICECA)</b:ConferenceName>
+    <b:City>Coimbatore, India</b:City>
+    <b:RefOrder>21</b:RefOrder>
+  </b:Source>
+  <b:Source>
+    <b:Tag>Ahm13</b:Tag>
+    <b:SourceType>JournalArticle</b:SourceType>
+    <b:Guid>{DD754DE5-FC6A-40AB-9F08-A7A77AA06334}</b:Guid>
+    <b:Author>
+      <b:Author>
+        <b:NameList>
+          <b:Person>
+            <b:Last>Ahmad Kazema</b:Last>
+            <b:First>Ebrahim</b:First>
+            <b:Middle>Sharifia, Farookh Khadeer Hussainb, Morteza Saberi</b:Middle>
+          </b:Person>
+        </b:NameList>
+      </b:Author>
+    </b:Author>
+    <b:Title>Support vector regression with chaos-based firefly algorithm for stock market</b:Title>
+    <b:Year>2013</b:Year>
+    <b:JournalName>Applied Soft Computing</b:JournalName>
+    <b:Pages>947-958</b:Pages>
+    <b:Volume>13</b:Volume>
+    <b:Issue>2</b:Issue>
+    <b:RefOrder>22</b:RefOrder>
+  </b:Source>
+  <b:Source>
+    <b:Tag>Kha13</b:Tag>
+    <b:SourceType>JournalArticle</b:SourceType>
+    <b:Guid>{13F629F8-306A-417C-9EAF-EB9105CD5D04}</b:Guid>
+    <b:Author>
+      <b:Author>
+        <b:NameList>
+          <b:Person>
+            <b:Last>Khalid Alkhatib</b:Last>
+            <b:First>Najadat</b:First>
+            <b:Middle>Hassan, Ismail Hmeidi, Mohammed Khair Ali Shatnawi</b:Middle>
+          </b:Person>
+        </b:NameList>
+      </b:Author>
+    </b:Author>
+    <b:Title>Stock Price Prediction Using K-Nearest Neighbor (kNN) Algorithm</b:Title>
+    <b:JournalName>International Journal of Business, Humanities and Technology </b:JournalName>
+    <b:Year>2013</b:Year>
+    <b:Volume>3</b:Volume>
+    <b:RefOrder>23</b:RefOrder>
+  </b:Source>
+  <b:Source>
+    <b:Tag>Ven23</b:Tag>
+    <b:SourceType>ConferenceProceedings</b:SourceType>
+    <b:Guid>{6CC2FE3C-712C-4C47-807B-D308D700C082}</b:Guid>
+    <b:Title>Stock Price Prediction using Random Forest Classifier and Backtesting</b:Title>
+    <b:Year>2023</b:Year>
+    <b:Author>
+      <b:Author>
+        <b:NameList>
+          <b:Person>
+            <b:Last>Venkata Sai P Bhamidipati</b:Last>
+            <b:First>Saisanthiya</b:First>
+            <b:Middle>Dharmichand</b:Middle>
+          </b:Person>
+        </b:NameList>
+      </b:Author>
+    </b:Author>
+    <b:ConferenceName>2023 International Conference on Computer Communication and Informatics (ICCCI)</b:ConferenceName>
+    <b:RefOrder>24</b:RefOrder>
+  </b:Source>
+</b:Sources>
 </file>
 
 <file path=customXml/itemProps1.xml><?xml version="1.0" encoding="utf-8"?>
-<ds:datastoreItem xmlns:ds="http://schemas.openxmlformats.org/officeDocument/2006/customXml" ds:itemID="{E51E1C42-04A4-4620-B128-619F37FB7077}">
+<ds:datastoreItem xmlns:ds="http://schemas.openxmlformats.org/officeDocument/2006/customXml" ds:itemID="{4D7164D5-5928-4D13-84A5-6D69A56B15E4}">
   <ds:schemaRefs>
     <ds:schemaRef ds:uri="http://schemas.openxmlformats.org/officeDocument/2006/bibliography"/>
   </ds:schemaRefs>

</xml_diff>